<commit_message>
added 2nd paragraph. and conclusion
</commit_message>
<xml_diff>
--- a/Alex Stoica # 2.docx
+++ b/Alex Stoica # 2.docx
@@ -544,26 +544,227 @@
     <w:p>
       <w:pPr>
         <w:ind w:left="720" w:hanging="720"/>
+        <w:rPr>
+          <w:del w:id="20" w:author="Stoica Alexandru" w:date="2013-12-09T21:58:00Z"/>
+        </w:rPr>
       </w:pPr>
     </w:p>
     <w:p>
       <w:pPr>
         <w:ind w:left="720" w:hanging="720"/>
+        <w:rPr>
+          <w:ins w:id="21" w:author="Stoica Alexandru" w:date="2013-12-09T21:58:00Z"/>
+        </w:rPr>
       </w:pPr>
     </w:p>
     <w:p>
       <w:pPr>
         <w:ind w:left="720" w:hanging="720"/>
+        <w:rPr>
+          <w:ins w:id="22" w:author="Stoica Alexandru" w:date="2013-12-09T21:58:00Z"/>
+        </w:rPr>
       </w:pPr>
     </w:p>
     <w:p>
       <w:pPr>
         <w:ind w:left="720" w:hanging="720"/>
+        <w:rPr>
+          <w:ins w:id="23" w:author="Stoica Alexandru" w:date="2013-12-09T21:58:00Z"/>
+        </w:rPr>
       </w:pPr>
     </w:p>
     <w:p>
       <w:pPr>
         <w:ind w:left="720" w:hanging="720"/>
+        <w:rPr>
+          <w:ins w:id="24" w:author="Stoica Alexandru" w:date="2013-12-09T21:58:00Z"/>
+        </w:rPr>
+      </w:pPr>
+    </w:p>
+    <w:p>
+      <w:pPr>
+        <w:ind w:left="720" w:hanging="720"/>
+        <w:rPr>
+          <w:ins w:id="25" w:author="Stoica Alexandru" w:date="2013-12-09T21:58:00Z"/>
+        </w:rPr>
+      </w:pPr>
+    </w:p>
+    <w:p>
+      <w:pPr>
+        <w:ind w:left="720" w:hanging="720"/>
+        <w:rPr>
+          <w:ins w:id="26" w:author="Stoica Alexandru" w:date="2013-12-09T21:58:00Z"/>
+        </w:rPr>
+      </w:pPr>
+    </w:p>
+    <w:p>
+      <w:pPr>
+        <w:ind w:left="720" w:hanging="720"/>
+        <w:rPr>
+          <w:ins w:id="27" w:author="Stoica Alexandru" w:date="2013-12-09T21:58:00Z"/>
+        </w:rPr>
+      </w:pPr>
+    </w:p>
+    <w:p>
+      <w:pPr>
+        <w:ind w:left="720" w:hanging="720"/>
+        <w:rPr>
+          <w:ins w:id="28" w:author="Stoica Alexandru" w:date="2013-12-09T21:58:00Z"/>
+        </w:rPr>
+      </w:pPr>
+    </w:p>
+    <w:p>
+      <w:pPr>
+        <w:rPr>
+          <w:ins w:id="29" w:author="Stoica Alexandru" w:date="2013-12-09T21:58:00Z"/>
+          <w:rFonts w:ascii="Times" w:eastAsia="Times New Roman" w:hAnsi="Times" w:cs="Times New Roman"/>
+          <w:sz w:val="20"/>
+          <w:szCs w:val="20"/>
+        </w:rPr>
+      </w:pPr>
+      <w:ins w:id="30" w:author="Stoica Alexandru" w:date="2013-12-09T21:58:00Z">
+        <w:r>
+          <w:rPr>
+            <w:rFonts w:ascii="Arial" w:eastAsia="Times New Roman" w:hAnsi="Arial" w:cs="Arial"/>
+            <w:color w:val="222222"/>
+            <w:sz w:val="20"/>
+            <w:szCs w:val="20"/>
+            <w:shd w:val="clear" w:color="auto" w:fill="FFFFFF"/>
+          </w:rPr>
+          <w:t>London, Manuel. </w:t>
+        </w:r>
+        <w:r>
+          <w:rPr>
+            <w:rFonts w:ascii="Arial" w:eastAsia="Times New Roman" w:hAnsi="Arial" w:cs="Arial"/>
+            <w:i/>
+            <w:iCs/>
+            <w:color w:val="222222"/>
+            <w:sz w:val="20"/>
+            <w:szCs w:val="20"/>
+            <w:shd w:val="clear" w:color="auto" w:fill="FFFFFF"/>
+          </w:rPr>
+          <w:t>Job feedback: Giving, seeking, and using feedback for performance improvement</w:t>
+        </w:r>
+        <w:r>
+          <w:rPr>
+            <w:rFonts w:ascii="Arial" w:eastAsia="Times New Roman" w:hAnsi="Arial" w:cs="Arial"/>
+            <w:color w:val="222222"/>
+            <w:sz w:val="20"/>
+            <w:szCs w:val="20"/>
+            <w:shd w:val="clear" w:color="auto" w:fill="FFFFFF"/>
+          </w:rPr>
+          <w:t xml:space="preserve">. </w:t>
+        </w:r>
+        <w:proofErr w:type="spellStart"/>
+        <w:proofErr w:type="gramStart"/>
+        <w:r>
+          <w:rPr>
+            <w:rFonts w:ascii="Arial" w:eastAsia="Times New Roman" w:hAnsi="Arial" w:cs="Arial"/>
+            <w:color w:val="222222"/>
+            <w:sz w:val="20"/>
+            <w:szCs w:val="20"/>
+            <w:shd w:val="clear" w:color="auto" w:fill="FFFFFF"/>
+          </w:rPr>
+          <w:t>Routledge</w:t>
+        </w:r>
+        <w:proofErr w:type="spellEnd"/>
+        <w:r>
+          <w:rPr>
+            <w:rFonts w:ascii="Arial" w:eastAsia="Times New Roman" w:hAnsi="Arial" w:cs="Arial"/>
+            <w:color w:val="222222"/>
+            <w:sz w:val="20"/>
+            <w:szCs w:val="20"/>
+            <w:shd w:val="clear" w:color="auto" w:fill="FFFFFF"/>
+          </w:rPr>
+          <w:t>, 2003.</w:t>
+        </w:r>
+        <w:proofErr w:type="gramEnd"/>
+      </w:ins>
+    </w:p>
+    <w:p>
+      <w:pPr>
+        <w:ind w:left="720" w:hanging="720"/>
+        <w:rPr>
+          <w:ins w:id="31" w:author="Stoica Alexandru" w:date="2013-12-09T22:03:00Z"/>
+        </w:rPr>
+      </w:pPr>
+    </w:p>
+    <w:p>
+      <w:pPr>
+        <w:rPr>
+          <w:ins w:id="32" w:author="Stoica Alexandru" w:date="2013-12-09T22:03:00Z"/>
+          <w:rFonts w:ascii="Times" w:eastAsia="Times New Roman" w:hAnsi="Times" w:cs="Times New Roman"/>
+          <w:sz w:val="20"/>
+          <w:szCs w:val="20"/>
+        </w:rPr>
+      </w:pPr>
+      <w:proofErr w:type="spellStart"/>
+      <w:ins w:id="33" w:author="Stoica Alexandru" w:date="2013-12-09T22:03:00Z">
+        <w:r>
+          <w:rPr>
+            <w:rFonts w:ascii="Arial" w:eastAsia="Times New Roman" w:hAnsi="Arial" w:cs="Arial"/>
+            <w:color w:val="000000"/>
+            <w:sz w:val="20"/>
+            <w:szCs w:val="20"/>
+            <w:shd w:val="clear" w:color="auto" w:fill="FFFFFF"/>
+          </w:rPr>
+          <w:t>Amarjit</w:t>
+        </w:r>
+        <w:proofErr w:type="spellEnd"/>
+        <w:r>
+          <w:rPr>
+            <w:rFonts w:ascii="Arial" w:eastAsia="Times New Roman" w:hAnsi="Arial" w:cs="Arial"/>
+            <w:color w:val="000000"/>
+            <w:sz w:val="20"/>
+            <w:szCs w:val="20"/>
+            <w:shd w:val="clear" w:color="auto" w:fill="FFFFFF"/>
+          </w:rPr>
+          <w:t xml:space="preserve"> S. Gill, (2008) "The role of trust in employee-manager relationship", International Journal of Contemporary Hospitality Management, Vol. 20 </w:t>
+        </w:r>
+        <w:proofErr w:type="spellStart"/>
+        <w:r>
+          <w:rPr>
+            <w:rFonts w:ascii="Arial" w:eastAsia="Times New Roman" w:hAnsi="Arial" w:cs="Arial"/>
+            <w:color w:val="000000"/>
+            <w:sz w:val="20"/>
+            <w:szCs w:val="20"/>
+            <w:shd w:val="clear" w:color="auto" w:fill="FFFFFF"/>
+          </w:rPr>
+          <w:t>Iss</w:t>
+        </w:r>
+        <w:proofErr w:type="spellEnd"/>
+        <w:r>
+          <w:rPr>
+            <w:rFonts w:ascii="Arial" w:eastAsia="Times New Roman" w:hAnsi="Arial" w:cs="Arial"/>
+            <w:color w:val="000000"/>
+            <w:sz w:val="20"/>
+            <w:szCs w:val="20"/>
+            <w:shd w:val="clear" w:color="auto" w:fill="FFFFFF"/>
+          </w:rPr>
+          <w:t>: 1, pp.98 - 103</w:t>
+        </w:r>
+      </w:ins>
+    </w:p>
+    <w:p>
+      <w:pPr>
+        <w:ind w:left="720" w:hanging="720"/>
+      </w:pPr>
+      <w:bookmarkStart w:id="34" w:name="_GoBack"/>
+      <w:bookmarkEnd w:id="34"/>
+    </w:p>
+    <w:p>
+      <w:pPr>
+        <w:ind w:left="720" w:hanging="720"/>
+      </w:pPr>
+    </w:p>
+    <w:p>
+      <w:pPr>
+        <w:ind w:left="720" w:hanging="720"/>
+      </w:pPr>
+    </w:p>
+    <w:p>
+      <w:pPr>
+        <w:ind w:left="720" w:hanging="720"/>
       </w:pPr>
     </w:p>
     <w:p>
@@ -646,7 +847,7 @@
       <w:r>
         <w:t>V. H. Vroom, Work and Motivation (New York: Wiley, 1964).</w:t>
       </w:r>
-      <w:ins w:id="20" w:author="ISLS" w:date="2013-11-13T21:53:00Z">
+      <w:ins w:id="35" w:author="ISLS" w:date="2013-11-13T21:53:00Z">
         <w:r>
           <w:t xml:space="preserve"> You must state where you found this as you did not get to the 1964 so must say where it was cited.</w:t>
         </w:r>
@@ -661,14 +862,12 @@
       <w:pPr>
         <w:ind w:left="720" w:hanging="720"/>
       </w:pPr>
-      <w:bookmarkStart w:id="21" w:name="_GoBack"/>
-      <w:bookmarkEnd w:id="21"/>
     </w:p>
     <w:p>
       <w:r>
         <w:t>J. S. Adams, “Inequity in Social Exchanges,” in L. Berkowitz (ed.), Advances in Experimental Social Psychology (New York: Academic Press, 1965), pp. 267–300</w:t>
       </w:r>
-      <w:ins w:id="22" w:author="ISLS" w:date="2013-11-13T21:54:00Z">
+      <w:ins w:id="36" w:author="ISLS" w:date="2013-11-13T21:54:00Z">
         <w:r>
           <w:t xml:space="preserve"> </w:t>
         </w:r>
@@ -726,6 +925,7 @@
     </w:p>
     <w:p>
       <w:r>
+        <w:lastRenderedPageBreak/>
         <w:t xml:space="preserve">. D. F. Crown, “The Use of Group and </w:t>
       </w:r>
       <w:proofErr w:type="spellStart"/>
@@ -786,7 +986,6 @@
     </w:p>
     <w:p>
       <w:r>
-        <w:lastRenderedPageBreak/>
         <w:t>Goal Level and of the Antecedents and Consequences of Goal Commitment,” Journal of Management 18, no. 3 (1992), pp. 595–615; M. E. Tubbs, “Commitment as a Moderator of the Goal-Performance Relation: A Case for Clearer Construct Definition,” Journal of Applied Psychology 78, no. 1 (1993), pp. 86–97; and J. E. Bono and A. E. Colbert, “Understanding Responses to Multi-Source Feedback: The Role of Core Self-evaluations,” Personnel Psychology 58, no. 1 (2005), pp. 171–203.</w:t>
       </w:r>
     </w:p>
@@ -803,7 +1002,7 @@
     <w:p>
       <w:pPr>
         <w:rPr>
-          <w:ins w:id="23" w:author="ISLS" w:date="2013-11-13T21:51:00Z"/>
+          <w:ins w:id="37" w:author="ISLS" w:date="2013-11-13T21:51:00Z"/>
         </w:rPr>
       </w:pPr>
       <w:r>
@@ -813,7 +1012,7 @@
     <w:p>
       <w:pPr>
         <w:rPr>
-          <w:ins w:id="24" w:author="ISLS" w:date="2013-11-13T21:51:00Z"/>
+          <w:ins w:id="38" w:author="ISLS" w:date="2013-11-13T21:51:00Z"/>
         </w:rPr>
       </w:pPr>
     </w:p>
@@ -825,7 +1024,7 @@
     <w:p>
       <w:pPr>
         <w:rPr>
-          <w:ins w:id="25" w:author="ISLS" w:date="2013-11-13T21:52:00Z"/>
+          <w:ins w:id="39" w:author="ISLS" w:date="2013-11-13T21:52:00Z"/>
           <w:rFonts w:ascii="Arial Narrow" w:eastAsia="Calibri" w:hAnsi="Arial Narrow" w:cs="Times New Roman"/>
           <w:bCs/>
           <w:iCs/>
@@ -833,7 +1032,7 @@
           <w:szCs w:val="22"/>
         </w:rPr>
       </w:pPr>
-      <w:ins w:id="26" w:author="ISLS" w:date="2013-11-13T21:52:00Z">
+      <w:ins w:id="40" w:author="ISLS" w:date="2013-11-13T21:52:00Z">
         <w:r>
           <w:rPr>
             <w:rFonts w:ascii="Arial Narrow" w:eastAsia="Calibri" w:hAnsi="Arial Narrow" w:cs="Times New Roman"/>
@@ -910,13 +1109,13 @@
     <w:p>
       <w:pPr>
         <w:rPr>
-          <w:ins w:id="27" w:author="ISLS" w:date="2013-11-13T21:51:00Z"/>
+          <w:ins w:id="41" w:author="ISLS" w:date="2013-11-13T21:51:00Z"/>
         </w:rPr>
       </w:pPr>
       <w:r>
         <w:t>J. E. Bono and T. A. Judge, “Self-Concordance at Work: Toward Understanding the Motivational Effects of Transformational Leaders,” Academy of Management Journal 46, no. 5 (2003), pp. 554–571.</w:t>
       </w:r>
-      <w:ins w:id="28" w:author="ISLS" w:date="2013-11-13T21:49:00Z">
+      <w:ins w:id="42" w:author="ISLS" w:date="2013-11-13T21:49:00Z">
         <w:r>
           <w:t xml:space="preserve"> The initials after the surname and no speech marks required. The journal should be italicized.</w:t>
         </w:r>
@@ -932,11 +1131,11 @@
         <w:contextualSpacing/>
         <w:jc w:val="both"/>
         <w:rPr>
-          <w:ins w:id="29" w:author="ISLS" w:date="2013-11-13T21:51:00Z"/>
+          <w:ins w:id="43" w:author="ISLS" w:date="2013-11-13T21:51:00Z"/>
           <w:rFonts w:ascii="Arial Narrow" w:eastAsia="MS Mincho" w:hAnsi="Arial Narrow" w:cs="Times New Roman"/>
         </w:rPr>
       </w:pPr>
-      <w:ins w:id="30" w:author="ISLS" w:date="2013-11-13T21:51:00Z">
+      <w:ins w:id="44" w:author="ISLS" w:date="2013-11-13T21:51:00Z">
         <w:r>
           <w:rPr>
             <w:rFonts w:ascii="Arial Narrow" w:eastAsia="MS Mincho" w:hAnsi="Arial Narrow" w:cs="Times New Roman"/>
@@ -1173,7 +1372,6 @@
     <w:p/>
     <w:p>
       <w:r>
-        <w:lastRenderedPageBreak/>
         <w:t xml:space="preserve">Bakker, </w:t>
       </w:r>
       <w:r>
@@ -1386,7 +1584,7 @@
     <w:p>
       <w:pPr>
         <w:rPr>
-          <w:ins w:id="31" w:author="ISLS" w:date="2013-11-13T21:47:00Z"/>
+          <w:ins w:id="45" w:author="ISLS" w:date="2013-11-13T21:47:00Z"/>
         </w:rPr>
       </w:pPr>
       <w:r>
@@ -1437,7 +1635,7 @@
       </w:r>
     </w:p>
     <w:p>
-      <w:ins w:id="32" w:author="ISLS" w:date="2013-11-13T21:47:00Z">
+      <w:ins w:id="46" w:author="ISLS" w:date="2013-11-13T21:47:00Z">
         <w:r>
           <w:t xml:space="preserve">These should all be in alphabetical order so </w:t>
         </w:r>
@@ -1461,13 +1659,13 @@
         <w:contextualSpacing/>
         <w:jc w:val="both"/>
         <w:rPr>
-          <w:ins w:id="33" w:author="ISLS" w:date="2013-11-13T22:08:00Z"/>
+          <w:ins w:id="47" w:author="ISLS" w:date="2013-11-13T22:08:00Z"/>
           <w:rFonts w:ascii="Arial Narrow" w:eastAsia="Calibri" w:hAnsi="Arial Narrow" w:cs="Arial"/>
           <w:lang w:val="en-GB"/>
         </w:rPr>
       </w:pPr>
       <w:proofErr w:type="spellStart"/>
-      <w:ins w:id="34" w:author="ISLS" w:date="2013-11-13T22:08:00Z">
+      <w:ins w:id="48" w:author="ISLS" w:date="2013-11-13T22:08:00Z">
         <w:r>
           <w:rPr>
             <w:rFonts w:ascii="Arial Narrow" w:eastAsia="SimSun" w:hAnsi="Arial Narrow" w:cs="Arial"/>
@@ -1553,7 +1751,7 @@
     <w:p>
       <w:pPr>
         <w:rPr>
-          <w:ins w:id="35" w:author="ISLS" w:date="2013-11-13T22:09:00Z"/>
+          <w:ins w:id="49" w:author="ISLS" w:date="2013-11-13T22:09:00Z"/>
           <w:rFonts w:ascii="Arial Narrow" w:eastAsia="Calibri" w:hAnsi="Arial Narrow" w:cs="Calibri"/>
           <w:lang w:val="en-GB"/>
         </w:rPr>
@@ -1562,12 +1760,12 @@
     <w:p>
       <w:pPr>
         <w:rPr>
-          <w:ins w:id="36" w:author="ISLS" w:date="2013-11-13T22:09:00Z"/>
+          <w:ins w:id="50" w:author="ISLS" w:date="2013-11-13T22:09:00Z"/>
           <w:rFonts w:ascii="Arial Narrow" w:eastAsia="Calibri" w:hAnsi="Arial Narrow" w:cs="Calibri"/>
           <w:lang w:val="en-GB"/>
         </w:rPr>
       </w:pPr>
-      <w:ins w:id="37" w:author="ISLS" w:date="2013-11-13T22:09:00Z">
+      <w:ins w:id="51" w:author="ISLS" w:date="2013-11-13T22:09:00Z">
         <w:r>
           <w:rPr>
             <w:rFonts w:ascii="Arial Narrow" w:eastAsia="Calibri" w:hAnsi="Arial Narrow" w:cs="Calibri"/>
@@ -1605,11 +1803,11 @@
     <w:p>
       <w:pPr>
         <w:rPr>
-          <w:ins w:id="38" w:author="ISLS" w:date="2013-11-13T22:10:00Z"/>
+          <w:ins w:id="52" w:author="ISLS" w:date="2013-11-13T22:10:00Z"/>
           <w:rFonts w:ascii="Arial Narrow" w:eastAsia="MS Mincho" w:hAnsi="Arial Narrow" w:cs="Times New Roman"/>
         </w:rPr>
       </w:pPr>
-      <w:ins w:id="39" w:author="ISLS" w:date="2013-11-13T22:09:00Z">
+      <w:ins w:id="53" w:author="ISLS" w:date="2013-11-13T22:09:00Z">
         <w:r>
           <w:rPr>
             <w:rFonts w:ascii="Arial Narrow" w:eastAsia="MS Mincho" w:hAnsi="Arial Narrow" w:cs="Times New Roman"/>
@@ -1670,7 +1868,7 @@
     <w:p>
       <w:pPr>
         <w:rPr>
-          <w:ins w:id="40" w:author="ISLS" w:date="2013-11-13T22:09:00Z"/>
+          <w:ins w:id="54" w:author="ISLS" w:date="2013-11-13T22:09:00Z"/>
           <w:rFonts w:ascii="Arial Narrow" w:eastAsia="MS Mincho" w:hAnsi="Arial Narrow" w:cs="Times New Roman"/>
         </w:rPr>
       </w:pPr>
@@ -1678,12 +1876,12 @@
     <w:p>
       <w:pPr>
         <w:rPr>
-          <w:ins w:id="41" w:author="ISLS" w:date="2013-11-13T22:10:00Z"/>
+          <w:ins w:id="55" w:author="ISLS" w:date="2013-11-13T22:10:00Z"/>
           <w:rFonts w:ascii="Arial Narrow" w:eastAsia="MS Mincho" w:hAnsi="Arial Narrow" w:cs="Times New Roman"/>
         </w:rPr>
       </w:pPr>
       <w:proofErr w:type="spellStart"/>
-      <w:ins w:id="42" w:author="ISLS" w:date="2013-11-13T22:10:00Z">
+      <w:ins w:id="56" w:author="ISLS" w:date="2013-11-13T22:10:00Z">
         <w:r>
           <w:rPr>
             <w:rFonts w:ascii="Arial Narrow" w:eastAsia="MS Mincho" w:hAnsi="Arial Narrow" w:cs="Times New Roman"/>
@@ -1807,7 +2005,7 @@
     <w:p>
       <w:pPr>
         <w:rPr>
-          <w:ins w:id="43" w:author="ISLS" w:date="2013-11-13T22:10:00Z"/>
+          <w:ins w:id="57" w:author="ISLS" w:date="2013-11-13T22:10:00Z"/>
           <w:rFonts w:ascii="Arial Narrow" w:eastAsia="MS Mincho" w:hAnsi="Arial Narrow" w:cs="Times New Roman"/>
         </w:rPr>
       </w:pPr>
@@ -1817,18 +2015,19 @@
         <w:spacing w:after="200" w:line="360" w:lineRule="auto"/>
         <w:jc w:val="both"/>
         <w:rPr>
-          <w:ins w:id="44" w:author="ISLS" w:date="2013-11-13T22:10:00Z"/>
+          <w:ins w:id="58" w:author="ISLS" w:date="2013-11-13T22:10:00Z"/>
           <w:rFonts w:ascii="Arial Narrow" w:eastAsia="SimSun" w:hAnsi="Arial Narrow" w:cs="Arial"/>
           <w:lang w:val="en-GB" w:eastAsia="zh-CN"/>
         </w:rPr>
       </w:pPr>
       <w:proofErr w:type="spellStart"/>
-      <w:ins w:id="45" w:author="ISLS" w:date="2013-11-13T22:10:00Z">
+      <w:ins w:id="59" w:author="ISLS" w:date="2013-11-13T22:10:00Z">
         <w:r>
           <w:rPr>
             <w:rFonts w:ascii="Arial Narrow" w:eastAsia="SimSun" w:hAnsi="Arial Narrow" w:cs="Arial"/>
             <w:lang w:val="en-GB" w:eastAsia="zh-CN"/>
           </w:rPr>
+          <w:lastRenderedPageBreak/>
           <w:t>Mastrangelo</w:t>
         </w:r>
         <w:proofErr w:type="spellEnd"/>
@@ -2227,6 +2426,11 @@
       <w:szCs w:val="18"/>
     </w:rPr>
   </w:style>
+  <w:style w:type="character" w:customStyle="1" w:styleId="apple-converted-space">
+    <w:name w:val="apple-converted-space"/>
+    <w:basedOn w:val="DefaultParagraphFont"/>
+    <w:rsid w:val="008D537C"/>
+  </w:style>
 </w:styles>
 </file>
 
@@ -2451,6 +2655,11 @@
       <w:sz w:val="18"/>
       <w:szCs w:val="18"/>
     </w:rPr>
+  </w:style>
+  <w:style w:type="character" w:customStyle="1" w:styleId="apple-converted-space">
+    <w:name w:val="apple-converted-space"/>
+    <w:basedOn w:val="DefaultParagraphFont"/>
+    <w:rsid w:val="008D537C"/>
   </w:style>
 </w:styles>
 </file>

</xml_diff>

<commit_message>
a lot of extra words
</commit_message>
<xml_diff>
--- a/Alex Stoica # 2.docx
+++ b/Alex Stoica # 2.docx
@@ -749,8 +749,6 @@
       <w:pPr>
         <w:ind w:left="720" w:hanging="720"/>
       </w:pPr>
-      <w:bookmarkStart w:id="34" w:name="_GoBack"/>
-      <w:bookmarkEnd w:id="34"/>
     </w:p>
     <w:p>
       <w:pPr>
@@ -847,7 +845,7 @@
       <w:r>
         <w:t>V. H. Vroom, Work and Motivation (New York: Wiley, 1964).</w:t>
       </w:r>
-      <w:ins w:id="35" w:author="ISLS" w:date="2013-11-13T21:53:00Z">
+      <w:ins w:id="34" w:author="ISLS" w:date="2013-11-13T21:53:00Z">
         <w:r>
           <w:t xml:space="preserve"> You must state where you found this as you did not get to the 1964 so must say where it was cited.</w:t>
         </w:r>
@@ -867,7 +865,7 @@
       <w:r>
         <w:t>J. S. Adams, “Inequity in Social Exchanges,” in L. Berkowitz (ed.), Advances in Experimental Social Psychology (New York: Academic Press, 1965), pp. 267–300</w:t>
       </w:r>
-      <w:ins w:id="36" w:author="ISLS" w:date="2013-11-13T21:54:00Z">
+      <w:ins w:id="35" w:author="ISLS" w:date="2013-11-13T21:54:00Z">
         <w:r>
           <w:t xml:space="preserve"> </w:t>
         </w:r>
@@ -1002,19 +1000,19 @@
     <w:p>
       <w:pPr>
         <w:rPr>
+          <w:ins w:id="36" w:author="ISLS" w:date="2013-11-13T21:51:00Z"/>
+        </w:rPr>
+      </w:pPr>
+      <w:r>
+        <w:t xml:space="preserve">M. E. Tubbs, “Goal Setting: A Meta-Analytic Examination of the Empirical Evidence,” Journal of Applied Psychology 71, no. 3 (1986), pp. 474–483; and </w:t>
+      </w:r>
+    </w:p>
+    <w:p>
+      <w:pPr>
+        <w:rPr>
           <w:ins w:id="37" w:author="ISLS" w:date="2013-11-13T21:51:00Z"/>
         </w:rPr>
       </w:pPr>
-      <w:r>
-        <w:t xml:space="preserve">M. E. Tubbs, “Goal Setting: A Meta-Analytic Examination of the Empirical Evidence,” Journal of Applied Psychology 71, no. 3 (1986), pp. 474–483; and </w:t>
-      </w:r>
-    </w:p>
-    <w:p>
-      <w:pPr>
-        <w:rPr>
-          <w:ins w:id="38" w:author="ISLS" w:date="2013-11-13T21:51:00Z"/>
-        </w:rPr>
-      </w:pPr>
     </w:p>
     <w:p>
       <w:r>
@@ -1024,7 +1022,7 @@
     <w:p>
       <w:pPr>
         <w:rPr>
-          <w:ins w:id="39" w:author="ISLS" w:date="2013-11-13T21:52:00Z"/>
+          <w:ins w:id="38" w:author="ISLS" w:date="2013-11-13T21:52:00Z"/>
           <w:rFonts w:ascii="Arial Narrow" w:eastAsia="Calibri" w:hAnsi="Arial Narrow" w:cs="Times New Roman"/>
           <w:bCs/>
           <w:iCs/>
@@ -1032,7 +1030,7 @@
           <w:szCs w:val="22"/>
         </w:rPr>
       </w:pPr>
-      <w:ins w:id="40" w:author="ISLS" w:date="2013-11-13T21:52:00Z">
+      <w:ins w:id="39" w:author="ISLS" w:date="2013-11-13T21:52:00Z">
         <w:r>
           <w:rPr>
             <w:rFonts w:ascii="Arial Narrow" w:eastAsia="Calibri" w:hAnsi="Arial Narrow" w:cs="Times New Roman"/>
@@ -1109,13 +1107,13 @@
     <w:p>
       <w:pPr>
         <w:rPr>
-          <w:ins w:id="41" w:author="ISLS" w:date="2013-11-13T21:51:00Z"/>
+          <w:ins w:id="40" w:author="ISLS" w:date="2013-11-13T21:51:00Z"/>
         </w:rPr>
       </w:pPr>
       <w:r>
         <w:t>J. E. Bono and T. A. Judge, “Self-Concordance at Work: Toward Understanding the Motivational Effects of Transformational Leaders,” Academy of Management Journal 46, no. 5 (2003), pp. 554–571.</w:t>
       </w:r>
-      <w:ins w:id="42" w:author="ISLS" w:date="2013-11-13T21:49:00Z">
+      <w:ins w:id="41" w:author="ISLS" w:date="2013-11-13T21:49:00Z">
         <w:r>
           <w:t xml:space="preserve"> The initials after the surname and no speech marks required. The journal should be italicized.</w:t>
         </w:r>
@@ -1131,11 +1129,11 @@
         <w:contextualSpacing/>
         <w:jc w:val="both"/>
         <w:rPr>
-          <w:ins w:id="43" w:author="ISLS" w:date="2013-11-13T21:51:00Z"/>
+          <w:ins w:id="42" w:author="ISLS" w:date="2013-11-13T21:51:00Z"/>
           <w:rFonts w:ascii="Arial Narrow" w:eastAsia="MS Mincho" w:hAnsi="Arial Narrow" w:cs="Times New Roman"/>
         </w:rPr>
       </w:pPr>
-      <w:ins w:id="44" w:author="ISLS" w:date="2013-11-13T21:51:00Z">
+      <w:ins w:id="43" w:author="ISLS" w:date="2013-11-13T21:51:00Z">
         <w:r>
           <w:rPr>
             <w:rFonts w:ascii="Arial Narrow" w:eastAsia="MS Mincho" w:hAnsi="Arial Narrow" w:cs="Times New Roman"/>
@@ -1257,6 +1255,7 @@
     <w:p/>
     <w:p>
       <w:r>
+        <w:lastRenderedPageBreak/>
         <w:t xml:space="preserve">Wood, S., Van </w:t>
       </w:r>
       <w:proofErr w:type="spellStart"/>
@@ -1584,7 +1583,7 @@
     <w:p>
       <w:pPr>
         <w:rPr>
-          <w:ins w:id="45" w:author="ISLS" w:date="2013-11-13T21:47:00Z"/>
+          <w:ins w:id="44" w:author="ISLS" w:date="2013-11-13T21:47:00Z"/>
         </w:rPr>
       </w:pPr>
       <w:r>
@@ -1635,7 +1634,7 @@
       </w:r>
     </w:p>
     <w:p>
-      <w:ins w:id="46" w:author="ISLS" w:date="2013-11-13T21:47:00Z">
+      <w:ins w:id="45" w:author="ISLS" w:date="2013-11-13T21:47:00Z">
         <w:r>
           <w:t xml:space="preserve">These should all be in alphabetical order so </w:t>
         </w:r>
@@ -1659,13 +1658,13 @@
         <w:contextualSpacing/>
         <w:jc w:val="both"/>
         <w:rPr>
-          <w:ins w:id="47" w:author="ISLS" w:date="2013-11-13T22:08:00Z"/>
+          <w:ins w:id="46" w:author="ISLS" w:date="2013-11-13T22:08:00Z"/>
           <w:rFonts w:ascii="Arial Narrow" w:eastAsia="Calibri" w:hAnsi="Arial Narrow" w:cs="Arial"/>
           <w:lang w:val="en-GB"/>
         </w:rPr>
       </w:pPr>
       <w:proofErr w:type="spellStart"/>
-      <w:ins w:id="48" w:author="ISLS" w:date="2013-11-13T22:08:00Z">
+      <w:ins w:id="47" w:author="ISLS" w:date="2013-11-13T22:08:00Z">
         <w:r>
           <w:rPr>
             <w:rFonts w:ascii="Arial Narrow" w:eastAsia="SimSun" w:hAnsi="Arial Narrow" w:cs="Arial"/>
@@ -1751,21 +1750,21 @@
     <w:p>
       <w:pPr>
         <w:rPr>
+          <w:ins w:id="48" w:author="ISLS" w:date="2013-11-13T22:09:00Z"/>
+          <w:rFonts w:ascii="Arial Narrow" w:eastAsia="Calibri" w:hAnsi="Arial Narrow" w:cs="Calibri"/>
+          <w:lang w:val="en-GB"/>
+        </w:rPr>
+      </w:pPr>
+    </w:p>
+    <w:p>
+      <w:pPr>
+        <w:rPr>
           <w:ins w:id="49" w:author="ISLS" w:date="2013-11-13T22:09:00Z"/>
           <w:rFonts w:ascii="Arial Narrow" w:eastAsia="Calibri" w:hAnsi="Arial Narrow" w:cs="Calibri"/>
           <w:lang w:val="en-GB"/>
         </w:rPr>
       </w:pPr>
-    </w:p>
-    <w:p>
-      <w:pPr>
-        <w:rPr>
-          <w:ins w:id="50" w:author="ISLS" w:date="2013-11-13T22:09:00Z"/>
-          <w:rFonts w:ascii="Arial Narrow" w:eastAsia="Calibri" w:hAnsi="Arial Narrow" w:cs="Calibri"/>
-          <w:lang w:val="en-GB"/>
-        </w:rPr>
-      </w:pPr>
-      <w:ins w:id="51" w:author="ISLS" w:date="2013-11-13T22:09:00Z">
+      <w:ins w:id="50" w:author="ISLS" w:date="2013-11-13T22:09:00Z">
         <w:r>
           <w:rPr>
             <w:rFonts w:ascii="Arial Narrow" w:eastAsia="Calibri" w:hAnsi="Arial Narrow" w:cs="Calibri"/>
@@ -1803,11 +1802,11 @@
     <w:p>
       <w:pPr>
         <w:rPr>
-          <w:ins w:id="52" w:author="ISLS" w:date="2013-11-13T22:10:00Z"/>
+          <w:ins w:id="51" w:author="ISLS" w:date="2013-11-13T22:10:00Z"/>
           <w:rFonts w:ascii="Arial Narrow" w:eastAsia="MS Mincho" w:hAnsi="Arial Narrow" w:cs="Times New Roman"/>
         </w:rPr>
       </w:pPr>
-      <w:ins w:id="53" w:author="ISLS" w:date="2013-11-13T22:09:00Z">
+      <w:ins w:id="52" w:author="ISLS" w:date="2013-11-13T22:09:00Z">
         <w:r>
           <w:rPr>
             <w:rFonts w:ascii="Arial Narrow" w:eastAsia="MS Mincho" w:hAnsi="Arial Narrow" w:cs="Times New Roman"/>
@@ -1868,7 +1867,7 @@
     <w:p>
       <w:pPr>
         <w:rPr>
-          <w:ins w:id="54" w:author="ISLS" w:date="2013-11-13T22:09:00Z"/>
+          <w:ins w:id="53" w:author="ISLS" w:date="2013-11-13T22:09:00Z"/>
           <w:rFonts w:ascii="Arial Narrow" w:eastAsia="MS Mincho" w:hAnsi="Arial Narrow" w:cs="Times New Roman"/>
         </w:rPr>
       </w:pPr>
@@ -1876,16 +1875,17 @@
     <w:p>
       <w:pPr>
         <w:rPr>
-          <w:ins w:id="55" w:author="ISLS" w:date="2013-11-13T22:10:00Z"/>
+          <w:ins w:id="54" w:author="ISLS" w:date="2013-11-13T22:10:00Z"/>
           <w:rFonts w:ascii="Arial Narrow" w:eastAsia="MS Mincho" w:hAnsi="Arial Narrow" w:cs="Times New Roman"/>
         </w:rPr>
       </w:pPr>
       <w:proofErr w:type="spellStart"/>
-      <w:ins w:id="56" w:author="ISLS" w:date="2013-11-13T22:10:00Z">
+      <w:ins w:id="55" w:author="ISLS" w:date="2013-11-13T22:10:00Z">
         <w:r>
           <w:rPr>
             <w:rFonts w:ascii="Arial Narrow" w:eastAsia="MS Mincho" w:hAnsi="Arial Narrow" w:cs="Times New Roman"/>
           </w:rPr>
+          <w:lastRenderedPageBreak/>
           <w:t>Guglielmi</w:t>
         </w:r>
         <w:proofErr w:type="spellEnd"/>
@@ -2005,7 +2005,7 @@
     <w:p>
       <w:pPr>
         <w:rPr>
-          <w:ins w:id="57" w:author="ISLS" w:date="2013-11-13T22:10:00Z"/>
+          <w:ins w:id="56" w:author="ISLS" w:date="2013-11-13T22:10:00Z"/>
           <w:rFonts w:ascii="Arial Narrow" w:eastAsia="MS Mincho" w:hAnsi="Arial Narrow" w:cs="Times New Roman"/>
         </w:rPr>
       </w:pPr>
@@ -2015,19 +2015,18 @@
         <w:spacing w:after="200" w:line="360" w:lineRule="auto"/>
         <w:jc w:val="both"/>
         <w:rPr>
-          <w:ins w:id="58" w:author="ISLS" w:date="2013-11-13T22:10:00Z"/>
+          <w:ins w:id="57" w:author="ISLS" w:date="2013-11-13T22:10:00Z"/>
           <w:rFonts w:ascii="Arial Narrow" w:eastAsia="SimSun" w:hAnsi="Arial Narrow" w:cs="Arial"/>
           <w:lang w:val="en-GB" w:eastAsia="zh-CN"/>
         </w:rPr>
       </w:pPr>
       <w:proofErr w:type="spellStart"/>
-      <w:ins w:id="59" w:author="ISLS" w:date="2013-11-13T22:10:00Z">
+      <w:ins w:id="58" w:author="ISLS" w:date="2013-11-13T22:10:00Z">
         <w:r>
           <w:rPr>
             <w:rFonts w:ascii="Arial Narrow" w:eastAsia="SimSun" w:hAnsi="Arial Narrow" w:cs="Arial"/>
             <w:lang w:val="en-GB" w:eastAsia="zh-CN"/>
           </w:rPr>
-          <w:lastRenderedPageBreak/>
           <w:t>Mastrangelo</w:t>
         </w:r>
         <w:proofErr w:type="spellEnd"/>
@@ -2072,7 +2071,61 @@
         </w:r>
       </w:ins>
     </w:p>
-    <w:p/>
+    <w:p>
+      <w:pPr>
+        <w:rPr>
+          <w:ins w:id="59" w:author="Stoica Alexandru" w:date="2013-12-19T18:47:00Z"/>
+        </w:rPr>
+      </w:pPr>
+    </w:p>
+    <w:p>
+      <w:pPr>
+        <w:rPr>
+          <w:ins w:id="60" w:author="Stoica Alexandru" w:date="2013-12-19T18:47:00Z"/>
+          <w:rFonts w:ascii="Times" w:eastAsia="Times New Roman" w:hAnsi="Times" w:cs="Times New Roman"/>
+          <w:sz w:val="20"/>
+          <w:szCs w:val="20"/>
+        </w:rPr>
+      </w:pPr>
+      <w:ins w:id="61" w:author="Stoica Alexandru" w:date="2013-12-19T18:47:00Z">
+        <w:r>
+          <w:rPr>
+            <w:rFonts w:ascii="Arial" w:eastAsia="Times New Roman" w:hAnsi="Arial" w:cs="Arial"/>
+            <w:color w:val="222222"/>
+            <w:sz w:val="20"/>
+            <w:szCs w:val="20"/>
+            <w:shd w:val="clear" w:color="auto" w:fill="FFFFFF"/>
+          </w:rPr>
+          <w:t>Judge, Timothy A., et al. "The job satisfaction–job performance relationship: A qualitative and quantitative review." </w:t>
+        </w:r>
+        <w:r>
+          <w:rPr>
+            <w:rFonts w:ascii="Arial" w:eastAsia="Times New Roman" w:hAnsi="Arial" w:cs="Arial"/>
+            <w:i/>
+            <w:iCs/>
+            <w:color w:val="222222"/>
+            <w:sz w:val="20"/>
+            <w:szCs w:val="20"/>
+            <w:shd w:val="clear" w:color="auto" w:fill="FFFFFF"/>
+          </w:rPr>
+          <w:t>Psychological bulletin</w:t>
+        </w:r>
+        <w:r>
+          <w:rPr>
+            <w:rFonts w:ascii="Arial" w:eastAsia="Times New Roman" w:hAnsi="Arial" w:cs="Arial"/>
+            <w:color w:val="222222"/>
+            <w:sz w:val="20"/>
+            <w:szCs w:val="20"/>
+            <w:shd w:val="clear" w:color="auto" w:fill="FFFFFF"/>
+          </w:rPr>
+          <w:t> 127.3 (2001): 376.</w:t>
+        </w:r>
+      </w:ins>
+    </w:p>
+    <w:p>
+      <w:bookmarkStart w:id="62" w:name="_GoBack"/>
+      <w:bookmarkEnd w:id="62"/>
+    </w:p>
     <w:sectPr>
       <w:pgSz w:w="12240" w:h="15840"/>
       <w:pgMar w:top="1440" w:right="1800" w:bottom="1440" w:left="1800" w:header="720" w:footer="720" w:gutter="0"/>

</xml_diff>

<commit_message>
added reference list to essay and finished CIT. need to spell check them
</commit_message>
<xml_diff>
--- a/Alex Stoica # 2.docx
+++ b/Alex Stoica # 2.docx
@@ -544,15 +544,20 @@
     <w:p>
       <w:pPr>
         <w:ind w:left="720" w:hanging="720"/>
-        <w:rPr>
-          <w:del w:id="20" w:author="Stoica Alexandru" w:date="2013-12-09T21:58:00Z"/>
-        </w:rPr>
       </w:pPr>
     </w:p>
     <w:p>
       <w:pPr>
         <w:ind w:left="720" w:hanging="720"/>
         <w:rPr>
+          <w:ins w:id="20" w:author="Stoica Alexandru" w:date="2013-12-09T21:58:00Z"/>
+        </w:rPr>
+      </w:pPr>
+    </w:p>
+    <w:p>
+      <w:pPr>
+        <w:ind w:left="720" w:hanging="720"/>
+        <w:rPr>
           <w:ins w:id="21" w:author="Stoica Alexandru" w:date="2013-12-09T21:58:00Z"/>
         </w:rPr>
       </w:pPr>
@@ -601,7 +606,7 @@
       <w:pPr>
         <w:ind w:left="720" w:hanging="720"/>
         <w:rPr>
-          <w:ins w:id="27" w:author="Stoica Alexandru" w:date="2013-12-09T21:58:00Z"/>
+          <w:del w:id="27" w:author="Stoica Alexandru" w:date="2013-12-19T22:31:00Z"/>
         </w:rPr>
       </w:pPr>
     </w:p>
@@ -609,146 +614,56 @@
       <w:pPr>
         <w:ind w:left="720" w:hanging="720"/>
         <w:rPr>
-          <w:ins w:id="28" w:author="Stoica Alexandru" w:date="2013-12-09T21:58:00Z"/>
-        </w:rPr>
-      </w:pPr>
-    </w:p>
-    <w:p>
-      <w:pPr>
-        <w:rPr>
-          <w:ins w:id="29" w:author="Stoica Alexandru" w:date="2013-12-09T21:58:00Z"/>
-          <w:rFonts w:ascii="Times" w:eastAsia="Times New Roman" w:hAnsi="Times" w:cs="Times New Roman"/>
-          <w:sz w:val="20"/>
-          <w:szCs w:val="20"/>
-        </w:rPr>
-      </w:pPr>
-      <w:ins w:id="30" w:author="Stoica Alexandru" w:date="2013-12-09T21:58:00Z">
-        <w:r>
-          <w:rPr>
-            <w:rFonts w:ascii="Arial" w:eastAsia="Times New Roman" w:hAnsi="Arial" w:cs="Arial"/>
-            <w:color w:val="222222"/>
-            <w:sz w:val="20"/>
-            <w:szCs w:val="20"/>
-            <w:shd w:val="clear" w:color="auto" w:fill="FFFFFF"/>
-          </w:rPr>
-          <w:t>London, Manuel. </w:t>
-        </w:r>
-        <w:r>
-          <w:rPr>
-            <w:rFonts w:ascii="Arial" w:eastAsia="Times New Roman" w:hAnsi="Arial" w:cs="Arial"/>
-            <w:i/>
-            <w:iCs/>
-            <w:color w:val="222222"/>
-            <w:sz w:val="20"/>
-            <w:szCs w:val="20"/>
-            <w:shd w:val="clear" w:color="auto" w:fill="FFFFFF"/>
-          </w:rPr>
-          <w:t>Job feedback: Giving, seeking, and using feedback for performance improvement</w:t>
-        </w:r>
-        <w:r>
-          <w:rPr>
-            <w:rFonts w:ascii="Arial" w:eastAsia="Times New Roman" w:hAnsi="Arial" w:cs="Arial"/>
-            <w:color w:val="222222"/>
-            <w:sz w:val="20"/>
-            <w:szCs w:val="20"/>
-            <w:shd w:val="clear" w:color="auto" w:fill="FFFFFF"/>
-          </w:rPr>
-          <w:t xml:space="preserve">. </w:t>
-        </w:r>
-        <w:proofErr w:type="spellStart"/>
-        <w:proofErr w:type="gramStart"/>
-        <w:r>
-          <w:rPr>
-            <w:rFonts w:ascii="Arial" w:eastAsia="Times New Roman" w:hAnsi="Arial" w:cs="Arial"/>
-            <w:color w:val="222222"/>
-            <w:sz w:val="20"/>
-            <w:szCs w:val="20"/>
-            <w:shd w:val="clear" w:color="auto" w:fill="FFFFFF"/>
-          </w:rPr>
-          <w:t>Routledge</w:t>
-        </w:r>
-        <w:proofErr w:type="spellEnd"/>
-        <w:r>
-          <w:rPr>
-            <w:rFonts w:ascii="Arial" w:eastAsia="Times New Roman" w:hAnsi="Arial" w:cs="Arial"/>
-            <w:color w:val="222222"/>
-            <w:sz w:val="20"/>
-            <w:szCs w:val="20"/>
-            <w:shd w:val="clear" w:color="auto" w:fill="FFFFFF"/>
-          </w:rPr>
-          <w:t>, 2003.</w:t>
-        </w:r>
-        <w:proofErr w:type="gramEnd"/>
-      </w:ins>
+          <w:del w:id="28" w:author="Stoica Alexandru" w:date="2013-12-19T22:31:00Z"/>
+        </w:rPr>
+      </w:pPr>
     </w:p>
     <w:p>
       <w:pPr>
         <w:ind w:left="720" w:hanging="720"/>
         <w:rPr>
-          <w:ins w:id="31" w:author="Stoica Alexandru" w:date="2013-12-09T22:03:00Z"/>
-        </w:rPr>
-      </w:pPr>
-    </w:p>
-    <w:p>
-      <w:pPr>
-        <w:rPr>
-          <w:ins w:id="32" w:author="Stoica Alexandru" w:date="2013-12-09T22:03:00Z"/>
-          <w:rFonts w:ascii="Times" w:eastAsia="Times New Roman" w:hAnsi="Times" w:cs="Times New Roman"/>
-          <w:sz w:val="20"/>
-          <w:szCs w:val="20"/>
-        </w:rPr>
-      </w:pPr>
-      <w:proofErr w:type="spellStart"/>
-      <w:ins w:id="33" w:author="Stoica Alexandru" w:date="2013-12-09T22:03:00Z">
-        <w:r>
-          <w:rPr>
-            <w:rFonts w:ascii="Arial" w:eastAsia="Times New Roman" w:hAnsi="Arial" w:cs="Arial"/>
-            <w:color w:val="000000"/>
-            <w:sz w:val="20"/>
-            <w:szCs w:val="20"/>
-            <w:shd w:val="clear" w:color="auto" w:fill="FFFFFF"/>
-          </w:rPr>
-          <w:t>Amarjit</w:t>
-        </w:r>
-        <w:proofErr w:type="spellEnd"/>
-        <w:r>
-          <w:rPr>
-            <w:rFonts w:ascii="Arial" w:eastAsia="Times New Roman" w:hAnsi="Arial" w:cs="Arial"/>
-            <w:color w:val="000000"/>
-            <w:sz w:val="20"/>
-            <w:szCs w:val="20"/>
-            <w:shd w:val="clear" w:color="auto" w:fill="FFFFFF"/>
-          </w:rPr>
-          <w:t xml:space="preserve"> S. Gill, (2008) "The role of trust in employee-manager relationship", International Journal of Contemporary Hospitality Management, Vol. 20 </w:t>
-        </w:r>
-        <w:proofErr w:type="spellStart"/>
-        <w:r>
-          <w:rPr>
-            <w:rFonts w:ascii="Arial" w:eastAsia="Times New Roman" w:hAnsi="Arial" w:cs="Arial"/>
-            <w:color w:val="000000"/>
-            <w:sz w:val="20"/>
-            <w:szCs w:val="20"/>
-            <w:shd w:val="clear" w:color="auto" w:fill="FFFFFF"/>
-          </w:rPr>
-          <w:t>Iss</w:t>
-        </w:r>
-        <w:proofErr w:type="spellEnd"/>
-        <w:r>
-          <w:rPr>
-            <w:rFonts w:ascii="Arial" w:eastAsia="Times New Roman" w:hAnsi="Arial" w:cs="Arial"/>
-            <w:color w:val="000000"/>
-            <w:sz w:val="20"/>
-            <w:szCs w:val="20"/>
-            <w:shd w:val="clear" w:color="auto" w:fill="FFFFFF"/>
-          </w:rPr>
-          <w:t>: 1, pp.98 - 103</w:t>
-        </w:r>
-      </w:ins>
+          <w:del w:id="29" w:author="Stoica Alexandru" w:date="2013-12-19T22:31:00Z"/>
+        </w:rPr>
+      </w:pPr>
     </w:p>
     <w:p>
       <w:pPr>
         <w:ind w:left="720" w:hanging="720"/>
-      </w:pPr>
+        <w:rPr>
+          <w:del w:id="30" w:author="Stoica Alexandru" w:date="2013-12-19T22:31:00Z"/>
+        </w:rPr>
+      </w:pPr>
+    </w:p>
+    <w:p>
+      <w:pPr>
+        <w:rPr>
+          <w:del w:id="31" w:author="Stoica Alexandru" w:date="2013-12-19T22:31:00Z"/>
+        </w:rPr>
+      </w:pPr>
+      <w:del w:id="32" w:author="Stoica Alexandru" w:date="2013-12-19T22:31:00Z">
+        <w:r>
+          <w:delText>Wilthagen, T., &amp; Tros, F. (2004). The concept of ‘flexicurity’: a new approach to regulating employment and labour markets. Transfer: European Review of labour and research, 10(2), 166-186.</w:delText>
+        </w:r>
+      </w:del>
+    </w:p>
+    <w:p>
+      <w:pPr>
+        <w:rPr>
+          <w:del w:id="33" w:author="Stoica Alexandru" w:date="2013-12-19T22:31:00Z"/>
+        </w:rPr>
+      </w:pPr>
+    </w:p>
+    <w:p>
+      <w:pPr>
+        <w:rPr>
+          <w:del w:id="34" w:author="Stoica Alexandru" w:date="2013-12-19T22:31:00Z"/>
+        </w:rPr>
+      </w:pPr>
+      <w:del w:id="35" w:author="Stoica Alexandru" w:date="2013-12-19T22:31:00Z">
+        <w:r>
+          <w:delText>Deci, E., &amp; Ryan, R. M. (2008). Self-determination theory. Handbook of theories of social psychology, 416.</w:delText>
+        </w:r>
+      </w:del>
     </w:p>
     <w:p>
       <w:pPr>
@@ -763,266 +678,222 @@
     <w:p>
       <w:pPr>
         <w:ind w:left="720" w:hanging="720"/>
-      </w:pPr>
-    </w:p>
-    <w:p>
-      <w:proofErr w:type="spellStart"/>
-      <w:proofErr w:type="gramStart"/>
-      <w:r>
-        <w:t>Wilthagen</w:t>
-      </w:r>
-      <w:proofErr w:type="spellEnd"/>
-      <w:r>
-        <w:t xml:space="preserve">, T., &amp; </w:t>
-      </w:r>
-      <w:proofErr w:type="spellStart"/>
-      <w:r>
-        <w:t>Tros</w:t>
-      </w:r>
-      <w:proofErr w:type="spellEnd"/>
-      <w:r>
-        <w:t>, F. (2004).</w:t>
-      </w:r>
-      <w:proofErr w:type="gramEnd"/>
-      <w:r>
-        <w:t xml:space="preserve"> The concept of ‘</w:t>
-      </w:r>
-      <w:proofErr w:type="spellStart"/>
-      <w:r>
-        <w:t>flexicurity</w:t>
-      </w:r>
-      <w:proofErr w:type="spellEnd"/>
-      <w:r>
-        <w:t xml:space="preserve">’: a new approach to regulating employment and </w:t>
-      </w:r>
-      <w:proofErr w:type="spellStart"/>
-      <w:r>
-        <w:t>labour</w:t>
-      </w:r>
-      <w:proofErr w:type="spellEnd"/>
-      <w:r>
-        <w:t xml:space="preserve"> markets. Transfer: European Review of </w:t>
-      </w:r>
-      <w:proofErr w:type="spellStart"/>
-      <w:r>
-        <w:t>labour</w:t>
-      </w:r>
-      <w:proofErr w:type="spellEnd"/>
-      <w:r>
-        <w:t xml:space="preserve"> and research, 10(2), 166-186.</w:t>
-      </w:r>
-    </w:p>
-    <w:p/>
-    <w:p>
-      <w:proofErr w:type="spellStart"/>
-      <w:r>
-        <w:t>Deci</w:t>
-      </w:r>
-      <w:proofErr w:type="spellEnd"/>
-      <w:r>
-        <w:t xml:space="preserve">, E., &amp; Ryan, R. M. (2008). Self-determination theory. </w:t>
-      </w:r>
-      <w:proofErr w:type="gramStart"/>
-      <w:r>
-        <w:t>Handbook of theories of social psychology, 416.</w:t>
-      </w:r>
-      <w:proofErr w:type="gramEnd"/>
+        <w:rPr>
+          <w:del w:id="36" w:author="Stoica Alexandru" w:date="2013-12-24T00:01:00Z"/>
+        </w:rPr>
+      </w:pPr>
+      <w:del w:id="37" w:author="Stoica Alexandru" w:date="2013-12-24T00:01:00Z">
+        <w:r>
+          <w:delText>V. H. Vroom, Work and Motivation (New York: Wiley, 1964).</w:delText>
+        </w:r>
+      </w:del>
+      <w:ins w:id="38" w:author="ISLS" w:date="2013-11-13T21:53:00Z">
+        <w:del w:id="39" w:author="Stoica Alexandru" w:date="2013-12-24T00:01:00Z">
+          <w:r>
+            <w:delText xml:space="preserve"> You must state where you found this as you did not get to the 1964 so must say where it was cited.</w:delText>
+          </w:r>
+        </w:del>
+      </w:ins>
     </w:p>
     <w:p>
       <w:pPr>
         <w:ind w:left="720" w:hanging="720"/>
+        <w:rPr>
+          <w:del w:id="40" w:author="Stoica Alexandru" w:date="2013-12-24T00:01:00Z"/>
+        </w:rPr>
       </w:pPr>
     </w:p>
     <w:p>
       <w:pPr>
         <w:ind w:left="720" w:hanging="720"/>
-      </w:pPr>
+        <w:rPr>
+          <w:del w:id="41" w:author="Stoica Alexandru" w:date="2013-12-24T00:01:00Z"/>
+        </w:rPr>
+      </w:pPr>
+    </w:p>
+    <w:p>
+      <w:pPr>
+        <w:rPr>
+          <w:del w:id="42" w:author="Stoica Alexandru" w:date="2013-12-24T00:01:00Z"/>
+        </w:rPr>
+      </w:pPr>
+      <w:del w:id="43" w:author="Stoica Alexandru" w:date="2013-12-24T00:01:00Z">
+        <w:r>
+          <w:delText>J. S. Adams, “Inequity in Social Exchanges,” in L. Berkowitz (ed.), Advances in Experimental Social Psychology (New York: Academic Press, 1965), pp. 267–300</w:delText>
+        </w:r>
+      </w:del>
+      <w:ins w:id="44" w:author="ISLS" w:date="2013-11-13T21:54:00Z">
+        <w:del w:id="45" w:author="Stoica Alexandru" w:date="2013-12-24T00:01:00Z">
+          <w:r>
+            <w:delText xml:space="preserve"> find where you found this as 1965 is too old. </w:delText>
+          </w:r>
+        </w:del>
+      </w:ins>
     </w:p>
     <w:p>
       <w:pPr>
         <w:ind w:left="720" w:hanging="720"/>
-      </w:pPr>
-      <w:r>
-        <w:t>V. H. Vroom, Work and Motivation (New York: Wiley, 1964).</w:t>
-      </w:r>
-      <w:ins w:id="34" w:author="ISLS" w:date="2013-11-13T21:53:00Z">
-        <w:r>
-          <w:t xml:space="preserve"> You must state where you found this as you did not get to the 1964 so must say where it was cited.</w:t>
-        </w:r>
-      </w:ins>
+        <w:rPr>
+          <w:del w:id="46" w:author="Stoica Alexandru" w:date="2013-12-24T00:01:00Z"/>
+        </w:rPr>
+      </w:pPr>
     </w:p>
     <w:p>
       <w:pPr>
         <w:ind w:left="720" w:hanging="720"/>
-      </w:pPr>
+        <w:rPr>
+          <w:del w:id="47" w:author="Stoica Alexandru" w:date="2013-12-24T00:01:00Z"/>
+        </w:rPr>
+      </w:pPr>
+    </w:p>
+    <w:p>
+      <w:pPr>
+        <w:rPr>
+          <w:del w:id="48" w:author="Stoica Alexandru" w:date="2013-12-19T22:30:00Z"/>
+        </w:rPr>
+      </w:pPr>
+      <w:del w:id="49" w:author="Stoica Alexandru" w:date="2013-12-19T22:30:00Z">
+        <w:r>
+          <w:delText xml:space="preserve">Locke, E. A., &amp; Latham, G. P. (2002). Building a practically useful theory of goal setting and task motivation: A 35-year odyssey. American psychologist, </w:delText>
+        </w:r>
+        <w:r>
+          <w:delText>vol 57, no. 9</w:delText>
+        </w:r>
+        <w:r>
+          <w:delText xml:space="preserve">, </w:delText>
+        </w:r>
+        <w:r>
+          <w:delText xml:space="preserve">pp. </w:delText>
+        </w:r>
+        <w:r>
+          <w:delText>705.</w:delText>
+        </w:r>
+      </w:del>
     </w:p>
     <w:p>
       <w:pPr>
         <w:ind w:left="720" w:hanging="720"/>
-      </w:pPr>
-    </w:p>
-    <w:p>
-      <w:r>
-        <w:t>J. S. Adams, “Inequity in Social Exchanges,” in L. Berkowitz (ed.), Advances in Experimental Social Psychology (New York: Academic Press, 1965), pp. 267–300</w:t>
-      </w:r>
-      <w:ins w:id="35" w:author="ISLS" w:date="2013-11-13T21:54:00Z">
-        <w:r>
-          <w:t xml:space="preserve"> </w:t>
-        </w:r>
-        <w:proofErr w:type="gramStart"/>
-        <w:r>
-          <w:t>find</w:t>
-        </w:r>
-        <w:proofErr w:type="gramEnd"/>
-        <w:r>
-          <w:t xml:space="preserve"> where you found this as 1965 is too old. </w:t>
-        </w:r>
-      </w:ins>
+        <w:rPr>
+          <w:del w:id="50" w:author="Stoica Alexandru" w:date="2013-12-24T00:01:00Z"/>
+        </w:rPr>
+      </w:pPr>
+    </w:p>
+    <w:p>
+      <w:pPr>
+        <w:rPr>
+          <w:del w:id="51" w:author="Stoica Alexandru" w:date="2013-12-19T22:31:00Z"/>
+        </w:rPr>
+      </w:pPr>
+      <w:del w:id="52" w:author="Stoica Alexandru" w:date="2013-12-19T22:31:00Z">
+        <w:r>
+          <w:delText>. D. F. Crown, “The Use of Group and Groupcentric Individual Goals for Culturally Heterogeneous and Homogeneous Task Groups: An Assessment of European Work Teams,” Small Group Research 38, no. 4 (2007), pp. 489–508; J. Kurman, “Self- Regulation Strategies in Achievement Settings: Culture and Gender Differences,” Journal of Cross-Cultural Psychology 32, no. 4 (2001), pp. 491–503; and M. Erez and P. C. Earley, “Comparative Analysis of Goal-Setting Strategies Across Cultures,” Journal of Applied Psychology 72, no. 4 (1987), pp. 658–665.</w:delText>
+        </w:r>
+      </w:del>
     </w:p>
     <w:p>
       <w:pPr>
         <w:ind w:left="720" w:hanging="720"/>
-      </w:pPr>
+        <w:rPr>
+          <w:del w:id="53" w:author="Stoica Alexandru" w:date="2013-12-19T22:31:00Z"/>
+        </w:rPr>
+      </w:pPr>
+    </w:p>
+    <w:p>
+      <w:pPr>
+        <w:rPr>
+          <w:del w:id="54" w:author="Stoica Alexandru" w:date="2013-12-19T22:31:00Z"/>
+        </w:rPr>
+      </w:pPr>
+      <w:del w:id="55" w:author="Stoica Alexandru" w:date="2013-12-19T22:31:00Z">
+        <w:r>
+          <w:delText>J. R. Hollenbeck, C. R. Williams, and H. J. Klein, “An</w:delText>
+        </w:r>
+      </w:del>
+    </w:p>
+    <w:p>
+      <w:pPr>
+        <w:rPr>
+          <w:del w:id="56" w:author="Stoica Alexandru" w:date="2013-12-19T22:31:00Z"/>
+        </w:rPr>
+      </w:pPr>
+      <w:del w:id="57" w:author="Stoica Alexandru" w:date="2013-12-19T22:31:00Z">
+        <w:r>
+          <w:delText>Empirical Examination of the Antecedents of Commitment to Difficult Goals,” Journal of Applied Psychology 74, no. 1 (1989), pp. 18–23. See also J. C. Wofford, V. L. Goodwin, and S. Premack, “Meta-Analysis of the Antecedents of Personal</w:delText>
+        </w:r>
+      </w:del>
+    </w:p>
+    <w:p>
+      <w:pPr>
+        <w:rPr>
+          <w:del w:id="58" w:author="Stoica Alexandru" w:date="2013-12-24T00:01:00Z"/>
+        </w:rPr>
+      </w:pPr>
+      <w:del w:id="59" w:author="Stoica Alexandru" w:date="2013-12-19T22:31:00Z">
+        <w:r>
+          <w:delText>Goal Level and of the Antecedents and Consequences of Goal Commitment,” Journal of Management 18, no. 3 (1992), pp. 595–615; M. E. Tubbs, “Commitment as a Moderator of the Goal-Performance Relation: A Case for Clearer Construct Definition,” Journal of Applied Psychology 78, no. 1 (1993), pp. 86–97; and J. E. Bono and A. E. Colbert, “Understanding Responses to Multi-Source Feedback: The Role of Core Self-evaluations,” Personnel Psychology 58, no. 1 (2005), pp. 171–203</w:delText>
+        </w:r>
+      </w:del>
+      <w:del w:id="60" w:author="Stoica Alexandru" w:date="2013-12-24T00:01:00Z">
+        <w:r>
+          <w:delText>.</w:delText>
+        </w:r>
+      </w:del>
     </w:p>
     <w:p>
       <w:pPr>
         <w:ind w:left="720" w:hanging="720"/>
-      </w:pPr>
-    </w:p>
-    <w:p>
-      <w:r>
-        <w:t xml:space="preserve">Locke, E. A., &amp; Latham, G. P. (2002). Building a practically useful theory of goal setting and task motivation: A 35-year odyssey. </w:t>
-      </w:r>
-      <w:proofErr w:type="gramStart"/>
-      <w:r>
-        <w:t xml:space="preserve">American psychologist, </w:t>
-      </w:r>
-      <w:proofErr w:type="spellStart"/>
-      <w:r>
-        <w:t>vol</w:t>
-      </w:r>
-      <w:proofErr w:type="spellEnd"/>
-      <w:r>
-        <w:t xml:space="preserve"> 57, no. 9</w:t>
-      </w:r>
-      <w:r>
-        <w:t xml:space="preserve">, </w:t>
-      </w:r>
-      <w:r>
-        <w:t xml:space="preserve">pp. </w:t>
-      </w:r>
-      <w:r>
-        <w:t>705.</w:t>
-      </w:r>
-      <w:proofErr w:type="gramEnd"/>
+        <w:rPr>
+          <w:del w:id="61" w:author="Stoica Alexandru" w:date="2013-12-24T00:01:00Z"/>
+        </w:rPr>
+      </w:pPr>
     </w:p>
     <w:p>
       <w:pPr>
         <w:ind w:left="720" w:hanging="720"/>
-      </w:pPr>
-    </w:p>
-    <w:p>
-      <w:r>
-        <w:lastRenderedPageBreak/>
-        <w:t xml:space="preserve">. D. F. Crown, “The Use of Group and </w:t>
-      </w:r>
-      <w:proofErr w:type="spellStart"/>
-      <w:r>
-        <w:t>Groupcentric</w:t>
-      </w:r>
-      <w:proofErr w:type="spellEnd"/>
-      <w:r>
-        <w:t xml:space="preserve"> Individual Goals for Culturally Heterogeneous and Homogeneous Task Groups: An Assessment of European Work Teams,” Small Group Research 38, no. 4 (2007), pp. 489–508; J. </w:t>
-      </w:r>
-      <w:proofErr w:type="spellStart"/>
-      <w:r>
-        <w:t>Kurman</w:t>
-      </w:r>
-      <w:proofErr w:type="spellEnd"/>
-      <w:r>
-        <w:t xml:space="preserve">, “Self- Regulation Strategies in Achievement Settings: Culture and Gender Differences,” Journal of Cross-Cultural Psychology 32, no. 4 (2001), pp. 491–503; and M. </w:t>
-      </w:r>
-      <w:proofErr w:type="spellStart"/>
-      <w:r>
-        <w:t>Erez</w:t>
-      </w:r>
-      <w:proofErr w:type="spellEnd"/>
-      <w:r>
-        <w:t xml:space="preserve"> and P. C. </w:t>
-      </w:r>
-      <w:proofErr w:type="spellStart"/>
-      <w:r>
-        <w:t>Earley</w:t>
-      </w:r>
-      <w:proofErr w:type="spellEnd"/>
-      <w:r>
-        <w:t>, “Comparative Analysis of Goal-Setting Strategies Across Cultures,” Journal of Applied Psychology 72, no. 4 (1987), pp. 658–665.</w:t>
-      </w:r>
-    </w:p>
-    <w:p>
-      <w:pPr>
-        <w:ind w:left="720" w:hanging="720"/>
-      </w:pPr>
-    </w:p>
-    <w:p>
-      <w:r>
-        <w:t>J. R. Hollenbeck, C. R. Williams, and H. J. Klein, “An</w:t>
-      </w:r>
-    </w:p>
-    <w:p>
-      <w:r>
-        <w:t xml:space="preserve">Empirical Examination of the Antecedents of Commitment to Difficult Goals,” Journal of Applied Psychology 74, no. 1 (1989), pp. 18–23. See also J. C. Wofford, V. L. Goodwin, and S. </w:t>
-      </w:r>
-      <w:proofErr w:type="spellStart"/>
-      <w:r>
-        <w:t>Premack</w:t>
-      </w:r>
-      <w:proofErr w:type="spellEnd"/>
-      <w:r>
-        <w:t>, “Meta-Analysis of the Antecedents of Personal</w:t>
-      </w:r>
-    </w:p>
-    <w:p>
-      <w:r>
-        <w:t>Goal Level and of the Antecedents and Consequences of Goal Commitment,” Journal of Management 18, no. 3 (1992), pp. 595–615; M. E. Tubbs, “Commitment as a Moderator of the Goal-Performance Relation: A Case for Clearer Construct Definition,” Journal of Applied Psychology 78, no. 1 (1993), pp. 86–97; and J. E. Bono and A. E. Colbert, “Understanding Responses to Multi-Source Feedback: The Role of Core Self-evaluations,” Personnel Psychology 58, no. 1 (2005), pp. 171–203.</w:t>
-      </w:r>
-    </w:p>
-    <w:p>
-      <w:pPr>
-        <w:ind w:left="720" w:hanging="720"/>
-      </w:pPr>
-    </w:p>
-    <w:p>
-      <w:pPr>
-        <w:ind w:left="720" w:hanging="720"/>
-      </w:pPr>
-    </w:p>
-    <w:p>
-      <w:pPr>
-        <w:rPr>
-          <w:ins w:id="36" w:author="ISLS" w:date="2013-11-13T21:51:00Z"/>
-        </w:rPr>
-      </w:pPr>
-      <w:r>
-        <w:t xml:space="preserve">M. E. Tubbs, “Goal Setting: A Meta-Analytic Examination of the Empirical Evidence,” Journal of Applied Psychology 71, no. 3 (1986), pp. 474–483; and </w:t>
-      </w:r>
-    </w:p>
-    <w:p>
-      <w:pPr>
-        <w:rPr>
-          <w:ins w:id="37" w:author="ISLS" w:date="2013-11-13T21:51:00Z"/>
-        </w:rPr>
-      </w:pPr>
-    </w:p>
-    <w:p>
-      <w:r>
-        <w:t>E. A. Locke and G. P. Latham, “New Directions in Goal-Setting Theory,” Current Directions in Psychological Science 15, no. 5 (2006), pp. 265–268.</w:t>
-      </w:r>
-    </w:p>
-    <w:p>
-      <w:pPr>
-        <w:rPr>
-          <w:ins w:id="38" w:author="ISLS" w:date="2013-11-13T21:52:00Z"/>
+        <w:rPr>
+          <w:del w:id="62" w:author="Stoica Alexandru" w:date="2013-12-24T00:01:00Z"/>
+        </w:rPr>
+      </w:pPr>
+    </w:p>
+    <w:p>
+      <w:pPr>
+        <w:rPr>
+          <w:ins w:id="63" w:author="ISLS" w:date="2013-11-13T21:51:00Z"/>
+        </w:rPr>
+      </w:pPr>
+      <w:del w:id="64" w:author="Stoica Alexandru" w:date="2013-12-24T00:01:00Z">
+        <w:r>
+          <w:delText>M. E. Tubbs, “Goal Setting: A Meta-Analytic Examination of the Empirical Evidence,” Journal of Applied Psychology 71, no. 3 (1986), pp. 474–483; and</w:delText>
+        </w:r>
+      </w:del>
+      <w:r>
+        <w:t xml:space="preserve"> </w:t>
+      </w:r>
+    </w:p>
+    <w:p>
+      <w:pPr>
+        <w:rPr>
+          <w:ins w:id="65" w:author="ISLS" w:date="2013-11-13T21:51:00Z"/>
+        </w:rPr>
+      </w:pPr>
+    </w:p>
+    <w:p>
+      <w:pPr>
+        <w:rPr>
+          <w:del w:id="66" w:author="Stoica Alexandru" w:date="2013-12-19T22:31:00Z"/>
+        </w:rPr>
+      </w:pPr>
+      <w:del w:id="67" w:author="Stoica Alexandru" w:date="2013-12-19T22:31:00Z">
+        <w:r>
+          <w:delText>E. A. Locke and G. P. Latham, “New Directions in Goal-Setting Theory,” Current Directions in Psychological Science 15, no. 5 (2006), pp. 265–268.</w:delText>
+        </w:r>
+      </w:del>
+    </w:p>
+    <w:p>
+      <w:pPr>
+        <w:rPr>
+          <w:ins w:id="68" w:author="ISLS" w:date="2013-11-13T21:52:00Z"/>
+          <w:del w:id="69" w:author="Stoica Alexandru" w:date="2013-12-19T22:31:00Z"/>
           <w:rFonts w:ascii="Arial Narrow" w:eastAsia="Calibri" w:hAnsi="Arial Narrow" w:cs="Times New Roman"/>
           <w:bCs/>
           <w:iCs/>
@@ -1030,96 +901,77 @@
           <w:szCs w:val="22"/>
         </w:rPr>
       </w:pPr>
-      <w:ins w:id="39" w:author="ISLS" w:date="2013-11-13T21:52:00Z">
-        <w:r>
-          <w:rPr>
-            <w:rFonts w:ascii="Arial Narrow" w:eastAsia="Calibri" w:hAnsi="Arial Narrow" w:cs="Times New Roman"/>
-            <w:bCs/>
-            <w:iCs/>
-            <w:sz w:val="22"/>
-            <w:szCs w:val="22"/>
-          </w:rPr>
-          <w:t xml:space="preserve">Locke, E.A &amp; Latham, G.P. (2006). </w:t>
-        </w:r>
-        <w:proofErr w:type="gramStart"/>
-        <w:r>
-          <w:rPr>
-            <w:rFonts w:ascii="Arial Narrow" w:eastAsia="Calibri" w:hAnsi="Arial Narrow" w:cs="Times New Roman"/>
-            <w:bCs/>
-            <w:iCs/>
-            <w:sz w:val="22"/>
-            <w:szCs w:val="22"/>
-          </w:rPr>
-          <w:t>New Directions in Goal-Setting Theory.</w:t>
-        </w:r>
-        <w:proofErr w:type="gramEnd"/>
-        <w:r>
-          <w:rPr>
-            <w:rFonts w:ascii="Arial Narrow" w:eastAsia="Calibri" w:hAnsi="Arial Narrow" w:cs="Times New Roman"/>
-            <w:bCs/>
-            <w:iCs/>
-            <w:sz w:val="22"/>
-            <w:szCs w:val="22"/>
-          </w:rPr>
-          <w:t xml:space="preserve"> </w:t>
-        </w:r>
-        <w:proofErr w:type="gramStart"/>
-        <w:r>
-          <w:rPr>
-            <w:rFonts w:ascii="Arial Narrow" w:eastAsia="Calibri" w:hAnsi="Arial Narrow" w:cs="Times New Roman"/>
-            <w:bCs/>
-            <w:i/>
-            <w:iCs/>
-            <w:sz w:val="22"/>
-            <w:szCs w:val="22"/>
-          </w:rPr>
-          <w:t>Current Directions in Psychological Science.</w:t>
-        </w:r>
-        <w:proofErr w:type="gramEnd"/>
-        <w:r>
-          <w:rPr>
-            <w:rFonts w:ascii="Arial Narrow" w:eastAsia="Calibri" w:hAnsi="Arial Narrow" w:cs="Times New Roman"/>
-            <w:bCs/>
-            <w:i/>
-            <w:iCs/>
-            <w:sz w:val="22"/>
-            <w:szCs w:val="22"/>
-          </w:rPr>
-          <w:t xml:space="preserve"> </w:t>
-        </w:r>
-        <w:r>
-          <w:rPr>
-            <w:rFonts w:ascii="Arial Narrow" w:eastAsia="Calibri" w:hAnsi="Arial Narrow" w:cs="Times New Roman"/>
-            <w:bCs/>
-            <w:iCs/>
-            <w:sz w:val="22"/>
-            <w:szCs w:val="22"/>
-          </w:rPr>
-          <w:t>Vol. 15. No. 5. P 265-268</w:t>
-        </w:r>
+      <w:ins w:id="70" w:author="ISLS" w:date="2013-11-13T21:52:00Z">
+        <w:del w:id="71" w:author="Stoica Alexandru" w:date="2013-12-19T22:31:00Z">
+          <w:r>
+            <w:rPr>
+              <w:rFonts w:ascii="Arial Narrow" w:eastAsia="Calibri" w:hAnsi="Arial Narrow" w:cs="Times New Roman"/>
+              <w:bCs/>
+              <w:iCs/>
+              <w:sz w:val="22"/>
+              <w:szCs w:val="22"/>
+            </w:rPr>
+            <w:delText xml:space="preserve">Locke, E.A &amp; Latham, G.P. (2006). New Directions in Goal-Setting Theory. </w:delText>
+          </w:r>
+          <w:r>
+            <w:rPr>
+              <w:rFonts w:ascii="Arial Narrow" w:eastAsia="Calibri" w:hAnsi="Arial Narrow" w:cs="Times New Roman"/>
+              <w:bCs/>
+              <w:i/>
+              <w:iCs/>
+              <w:sz w:val="22"/>
+              <w:szCs w:val="22"/>
+            </w:rPr>
+            <w:delText xml:space="preserve">Current Directions in Psychological Science. </w:delText>
+          </w:r>
+          <w:r>
+            <w:rPr>
+              <w:rFonts w:ascii="Arial Narrow" w:eastAsia="Calibri" w:hAnsi="Arial Narrow" w:cs="Times New Roman"/>
+              <w:bCs/>
+              <w:iCs/>
+              <w:sz w:val="22"/>
+              <w:szCs w:val="22"/>
+            </w:rPr>
+            <w:delText>Vol. 15. No. 5. P 265-268</w:delText>
+          </w:r>
+        </w:del>
       </w:ins>
     </w:p>
     <w:p>
       <w:pPr>
         <w:ind w:left="720" w:hanging="720"/>
-      </w:pPr>
-    </w:p>
-    <w:p>
-      <w:pPr>
-        <w:rPr>
-          <w:ins w:id="40" w:author="ISLS" w:date="2013-11-13T21:51:00Z"/>
-        </w:rPr>
-      </w:pPr>
-      <w:r>
-        <w:t>J. E. Bono and T. A. Judge, “Self-Concordance at Work: Toward Understanding the Motivational Effects of Transformational Leaders,” Academy of Management Journal 46, no. 5 (2003), pp. 554–571.</w:t>
-      </w:r>
-      <w:ins w:id="41" w:author="ISLS" w:date="2013-11-13T21:49:00Z">
-        <w:r>
-          <w:t xml:space="preserve"> The initials after the surname and no speech marks required. The journal should be italicized.</w:t>
-        </w:r>
-      </w:ins>
-    </w:p>
-    <w:p/>
+        <w:rPr>
+          <w:del w:id="72" w:author="Stoica Alexandru" w:date="2013-12-19T22:31:00Z"/>
+        </w:rPr>
+      </w:pPr>
+    </w:p>
+    <w:p>
+      <w:pPr>
+        <w:rPr>
+          <w:ins w:id="73" w:author="ISLS" w:date="2013-11-13T21:51:00Z"/>
+          <w:del w:id="74" w:author="Stoica Alexandru" w:date="2013-12-19T22:31:00Z"/>
+        </w:rPr>
+      </w:pPr>
+      <w:del w:id="75" w:author="Stoica Alexandru" w:date="2013-12-19T22:31:00Z">
+        <w:r>
+          <w:delText>J. E. Bono and T. A. Judge, “Self-Concordance at Work: Toward Understanding the Motivational Effects of Transformational Leaders,” Academy of Management Journal 46, no. 5 (2003), pp. 554–571.</w:delText>
+        </w:r>
+      </w:del>
+      <w:ins w:id="76" w:author="ISLS" w:date="2013-11-13T21:49:00Z">
+        <w:del w:id="77" w:author="Stoica Alexandru" w:date="2013-12-19T22:31:00Z">
+          <w:r>
+            <w:delText xml:space="preserve"> The initials after the surname and no speech marks required. The journal should be italicized.</w:delText>
+          </w:r>
+        </w:del>
+      </w:ins>
+    </w:p>
+    <w:p>
+      <w:pPr>
+        <w:rPr>
+          <w:del w:id="78" w:author="Stoica Alexandru" w:date="2013-12-19T22:31:00Z"/>
+        </w:rPr>
+      </w:pPr>
+    </w:p>
     <w:p>
       <w:pPr>
         <w:autoSpaceDE w:val="0"/>
@@ -1129,35 +981,41 @@
         <w:contextualSpacing/>
         <w:jc w:val="both"/>
         <w:rPr>
-          <w:ins w:id="42" w:author="ISLS" w:date="2013-11-13T21:51:00Z"/>
+          <w:ins w:id="79" w:author="ISLS" w:date="2013-11-13T21:51:00Z"/>
+          <w:del w:id="80" w:author="Stoica Alexandru" w:date="2013-12-19T22:31:00Z"/>
           <w:rFonts w:ascii="Arial Narrow" w:eastAsia="MS Mincho" w:hAnsi="Arial Narrow" w:cs="Times New Roman"/>
         </w:rPr>
       </w:pPr>
-      <w:ins w:id="43" w:author="ISLS" w:date="2013-11-13T21:51:00Z">
-        <w:r>
-          <w:rPr>
-            <w:rFonts w:ascii="Arial Narrow" w:eastAsia="MS Mincho" w:hAnsi="Arial Narrow" w:cs="Times New Roman"/>
-          </w:rPr>
-          <w:t xml:space="preserve">Bono, J.E. and Judge, T.A. (2003). Self-Concordance at Work: Toward Understanding the Motivational Effects of Transformational Leaders. </w:t>
-        </w:r>
-        <w:r>
-          <w:rPr>
-            <w:rFonts w:ascii="Arial Narrow" w:eastAsia="MS Mincho" w:hAnsi="Arial Narrow" w:cs="Times New Roman"/>
-            <w:i/>
-          </w:rPr>
-          <w:t>Academy of Management Journal</w:t>
-        </w:r>
-        <w:r>
-          <w:rPr>
-            <w:rFonts w:ascii="Arial Narrow" w:eastAsia="MS Mincho" w:hAnsi="Arial Narrow" w:cs="Times New Roman"/>
-          </w:rPr>
-          <w:t xml:space="preserve"> 46, no. 5 pp. 554–571</w:t>
-        </w:r>
+      <w:ins w:id="81" w:author="ISLS" w:date="2013-11-13T21:51:00Z">
+        <w:del w:id="82" w:author="Stoica Alexandru" w:date="2013-12-19T22:31:00Z">
+          <w:r>
+            <w:rPr>
+              <w:rFonts w:ascii="Arial Narrow" w:eastAsia="MS Mincho" w:hAnsi="Arial Narrow" w:cs="Times New Roman"/>
+            </w:rPr>
+            <w:delText xml:space="preserve">Bono, J.E. and Judge, T.A. (2003). Self-Concordance at Work: Toward Understanding the Motivational Effects of Transformational Leaders. </w:delText>
+          </w:r>
+          <w:r>
+            <w:rPr>
+              <w:rFonts w:ascii="Arial Narrow" w:eastAsia="MS Mincho" w:hAnsi="Arial Narrow" w:cs="Times New Roman"/>
+              <w:i/>
+            </w:rPr>
+            <w:delText>Academy of Management Journal</w:delText>
+          </w:r>
+          <w:r>
+            <w:rPr>
+              <w:rFonts w:ascii="Arial Narrow" w:eastAsia="MS Mincho" w:hAnsi="Arial Narrow" w:cs="Times New Roman"/>
+            </w:rPr>
+            <w:delText xml:space="preserve"> 46, no. 5 pp. 554–571</w:delText>
+          </w:r>
+        </w:del>
       </w:ins>
     </w:p>
     <w:p>
       <w:pPr>
         <w:ind w:left="720" w:hanging="720"/>
+        <w:rPr>
+          <w:del w:id="83" w:author="Stoica Alexandru" w:date="2013-12-19T22:31:00Z"/>
+        </w:rPr>
       </w:pPr>
     </w:p>
     <w:p>
@@ -1168,29 +1026,32 @@
         <w:adjustRightInd w:val="0"/>
         <w:spacing w:after="240"/>
         <w:rPr>
+          <w:del w:id="84" w:author="Stoica Alexandru" w:date="2013-12-19T22:31:00Z"/>
           <w:rFonts w:ascii="Times" w:hAnsi="Times" w:cs="Times"/>
         </w:rPr>
       </w:pPr>
-      <w:r>
-        <w:rPr>
-          <w:rFonts w:ascii="Times" w:hAnsi="Times" w:cs="Times"/>
-        </w:rPr>
-        <w:t xml:space="preserve">K. M. Sheldon, A. J. Elliot, and R. M. Ryan, “Self-Concordance and Subjective Well-being in Four Cultures,” </w:t>
-      </w:r>
-      <w:r>
-        <w:rPr>
-          <w:rFonts w:ascii="Times" w:hAnsi="Times" w:cs="Times"/>
-          <w:i/>
-          <w:iCs/>
-        </w:rPr>
-        <w:t xml:space="preserve">Journal of Cross- Cultural Psychology </w:t>
-      </w:r>
-      <w:r>
-        <w:rPr>
-          <w:rFonts w:ascii="Times" w:hAnsi="Times" w:cs="Times"/>
-        </w:rPr>
-        <w:t>35, no. 2 (2004), pp. 209–223.</w:t>
-      </w:r>
+      <w:del w:id="85" w:author="Stoica Alexandru" w:date="2013-12-19T22:31:00Z">
+        <w:r>
+          <w:rPr>
+            <w:rFonts w:ascii="Times" w:hAnsi="Times" w:cs="Times"/>
+          </w:rPr>
+          <w:delText xml:space="preserve">K. M. Sheldon, A. J. Elliot, and R. M. Ryan, “Self-Concordance and Subjective Well-being in Four Cultures,” </w:delText>
+        </w:r>
+        <w:r>
+          <w:rPr>
+            <w:rFonts w:ascii="Times" w:hAnsi="Times" w:cs="Times"/>
+            <w:i/>
+            <w:iCs/>
+          </w:rPr>
+          <w:delText xml:space="preserve">Journal of Cross- Cultural Psychology </w:delText>
+        </w:r>
+        <w:r>
+          <w:rPr>
+            <w:rFonts w:ascii="Times" w:hAnsi="Times" w:cs="Times"/>
+          </w:rPr>
+          <w:delText>35, no. 2 (2004), pp. 209–223.</w:delText>
+        </w:r>
+      </w:del>
     </w:p>
     <w:p/>
     <w:p>
@@ -1199,442 +1060,338 @@
       </w:pPr>
     </w:p>
     <w:p>
-      <w:proofErr w:type="spellStart"/>
-      <w:r>
-        <w:t>Herzberg</w:t>
-      </w:r>
-      <w:proofErr w:type="gramStart"/>
-      <w:r>
-        <w:t>,</w:t>
-      </w:r>
-      <w:r>
-        <w:t>F</w:t>
-      </w:r>
-      <w:proofErr w:type="spellEnd"/>
-      <w:proofErr w:type="gramEnd"/>
-      <w:r>
-        <w:t xml:space="preserve">. </w:t>
-      </w:r>
-      <w:r>
-        <w:t xml:space="preserve">; </w:t>
-      </w:r>
-      <w:proofErr w:type="spellStart"/>
-      <w:r>
-        <w:t>Mausner</w:t>
-      </w:r>
-      <w:proofErr w:type="spellEnd"/>
-      <w:r>
-        <w:t>, B.</w:t>
-      </w:r>
-      <w:r>
-        <w:t xml:space="preserve">; </w:t>
-      </w:r>
-      <w:proofErr w:type="spellStart"/>
-      <w:r>
-        <w:t>Snyderman</w:t>
-      </w:r>
-      <w:proofErr w:type="spellEnd"/>
-      <w:r>
-        <w:t xml:space="preserve">, </w:t>
-      </w:r>
-      <w:r>
-        <w:t xml:space="preserve">B. </w:t>
-      </w:r>
-      <w:r>
-        <w:t xml:space="preserve">(1959). </w:t>
-      </w:r>
-      <w:proofErr w:type="gramStart"/>
-      <w:r>
-        <w:t>The Motivation to Work (2nd ed.).</w:t>
-      </w:r>
-      <w:proofErr w:type="gramEnd"/>
-      <w:r>
-        <w:t xml:space="preserve"> New York: John Wiley</w:t>
-      </w:r>
+      <w:pPr>
+        <w:rPr>
+          <w:del w:id="86" w:author="Stoica Alexandru" w:date="2013-12-23T23:43:00Z"/>
+        </w:rPr>
+      </w:pPr>
+      <w:del w:id="87" w:author="Stoica Alexandru" w:date="2013-12-23T23:43:00Z">
+        <w:r>
+          <w:delText>Herzberg,</w:delText>
+        </w:r>
+        <w:r>
+          <w:delText xml:space="preserve">F. </w:delText>
+        </w:r>
+        <w:r>
+          <w:delText>; Mausner</w:delText>
+        </w:r>
+        <w:r>
+          <w:delText>, B.</w:delText>
+        </w:r>
+        <w:r>
+          <w:delText xml:space="preserve">; Snyderman, </w:delText>
+        </w:r>
+        <w:r>
+          <w:delText xml:space="preserve">B. </w:delText>
+        </w:r>
+        <w:r>
+          <w:delText>(1959). The Motivation to Work (2nd ed.). New York: John Wiley</w:delText>
+        </w:r>
+      </w:del>
     </w:p>
     <w:p/>
     <w:p>
-      <w:r>
-        <w:lastRenderedPageBreak/>
-        <w:t xml:space="preserve">Wood, S., Van </w:t>
-      </w:r>
-      <w:proofErr w:type="spellStart"/>
-      <w:r>
-        <w:t>Veldhoven</w:t>
-      </w:r>
-      <w:proofErr w:type="spellEnd"/>
-      <w:r>
-        <w:t xml:space="preserve">, M., Croon, M. and de </w:t>
-      </w:r>
-      <w:proofErr w:type="spellStart"/>
-      <w:r>
-        <w:t>Menezes</w:t>
-      </w:r>
-      <w:proofErr w:type="spellEnd"/>
-      <w:r>
-        <w:t xml:space="preserve">, L. (2012). ‘Enriched job design, high involvement management and organizational performance: the mediating roles of job satisfaction and </w:t>
-      </w:r>
-      <w:r>
-        <w:t>well</w:t>
-      </w:r>
-      <w:r>
-        <w:t xml:space="preserve">being’. </w:t>
-      </w:r>
-      <w:r>
-        <w:rPr>
-          <w:i/>
-        </w:rPr>
-        <w:t xml:space="preserve">Human Relations, </w:t>
-      </w:r>
-      <w:proofErr w:type="spellStart"/>
-      <w:r>
-        <w:t>vol</w:t>
-      </w:r>
-      <w:proofErr w:type="spellEnd"/>
-      <w:r>
-        <w:t xml:space="preserve"> 65,No.</w:t>
-      </w:r>
-      <w:r>
-        <w:t xml:space="preserve"> 4</w:t>
-      </w:r>
+      <w:pPr>
+        <w:rPr>
+          <w:del w:id="88" w:author="Stoica Alexandru" w:date="2013-12-23T23:43:00Z"/>
+        </w:rPr>
+      </w:pPr>
+      <w:del w:id="89" w:author="Stoica Alexandru" w:date="2013-12-23T23:43:00Z">
+        <w:r>
+          <w:delText xml:space="preserve">Wood, S., Van Veldhoven, M., Croon, M. and de Menezes, L. (2012). ‘Enriched job design, high involvement management and organizational performance: the mediating roles of job satisfaction and </w:delText>
+        </w:r>
+        <w:r>
+          <w:delText>well</w:delText>
+        </w:r>
+        <w:r>
+          <w:delText xml:space="preserve">being’. </w:delText>
+        </w:r>
+        <w:r>
+          <w:rPr>
+            <w:i/>
+          </w:rPr>
+          <w:delText xml:space="preserve">Human Relations, </w:delText>
+        </w:r>
+        <w:r>
+          <w:delText>vol 65,No.</w:delText>
+        </w:r>
+        <w:r>
+          <w:delText xml:space="preserve"> 4</w:delText>
+        </w:r>
+      </w:del>
+    </w:p>
+    <w:p>
+      <w:pPr>
+        <w:rPr>
+          <w:del w:id="90" w:author="Stoica Alexandru" w:date="2013-12-23T23:43:00Z"/>
+        </w:rPr>
+      </w:pPr>
+    </w:p>
+    <w:p>
+      <w:pPr>
+        <w:rPr>
+          <w:del w:id="91" w:author="Stoica Alexandru" w:date="2013-12-23T23:43:00Z"/>
+        </w:rPr>
+      </w:pPr>
+      <w:del w:id="92" w:author="Stoica Alexandru" w:date="2013-12-23T23:43:00Z">
+        <w:r>
+          <w:delText>Atkinson</w:delText>
+        </w:r>
+        <w:r>
+          <w:delText xml:space="preserve">, C. &amp; </w:delText>
+        </w:r>
+        <w:r>
+          <w:delText>Hall</w:delText>
+        </w:r>
+        <w:r>
+          <w:delText>, L.</w:delText>
+        </w:r>
+        <w:r>
+          <w:delText>,</w:delText>
+        </w:r>
+        <w:r>
+          <w:delText xml:space="preserve"> (2011)</w:delText>
+        </w:r>
+        <w:r>
+          <w:delText xml:space="preserve"> "Flexible working and ha</w:delText>
+        </w:r>
+        <w:r>
+          <w:delText>ppiness in the NHS", Emerald 33</w:delText>
+        </w:r>
+      </w:del>
     </w:p>
     <w:p/>
     <w:p>
-      <w:r>
-        <w:t>Atkinson</w:t>
-      </w:r>
-      <w:r>
-        <w:t xml:space="preserve">, C. &amp; </w:t>
-      </w:r>
-      <w:r>
-        <w:t>Hall</w:t>
-      </w:r>
-      <w:r>
-        <w:t>, L.</w:t>
-      </w:r>
-      <w:r>
-        <w:t>,</w:t>
-      </w:r>
-      <w:r>
-        <w:t xml:space="preserve"> (2011)</w:t>
-      </w:r>
-      <w:r>
-        <w:t xml:space="preserve"> "Flexible working and ha</w:t>
-      </w:r>
-      <w:r>
-        <w:t>ppiness in the NHS", Emerald 33</w:t>
-      </w:r>
+      <w:pPr>
+        <w:rPr>
+          <w:del w:id="93" w:author="Stoica Alexandru" w:date="2013-12-23T23:43:00Z"/>
+        </w:rPr>
+      </w:pPr>
+      <w:del w:id="94" w:author="Stoica Alexandru" w:date="2013-12-23T23:43:00Z">
+        <w:r>
+          <w:delText xml:space="preserve">Plunkett, L. &amp; Gino, F. &amp;.Larrick, R. (2013) When Power Makes Others Speechless: The Negative Impact of Leader Power on Team Performance. </w:delText>
+        </w:r>
+        <w:r>
+          <w:rPr>
+            <w:i/>
+          </w:rPr>
+          <w:delText>Academy of Management</w:delText>
+        </w:r>
+        <w:r>
+          <w:delText xml:space="preserve"> </w:delText>
+        </w:r>
+        <w:r>
+          <w:rPr>
+            <w:i/>
+          </w:rPr>
+          <w:delText xml:space="preserve">Journal </w:delText>
+        </w:r>
+        <w:r>
+          <w:delText xml:space="preserve">(forthcoming) </w:delText>
+        </w:r>
+      </w:del>
     </w:p>
     <w:p/>
     <w:p>
-      <w:r>
-        <w:t>Plunkett, L. &amp; Gino, F. &amp;</w:t>
-      </w:r>
-      <w:proofErr w:type="gramStart"/>
-      <w:r>
-        <w:t>.</w:t>
-      </w:r>
-      <w:proofErr w:type="spellStart"/>
-      <w:r>
-        <w:t>Larrick</w:t>
-      </w:r>
-      <w:proofErr w:type="spellEnd"/>
-      <w:proofErr w:type="gramEnd"/>
-      <w:r>
-        <w:t>, R. (2013)</w:t>
-      </w:r>
-      <w:r>
-        <w:t xml:space="preserve"> </w:t>
-      </w:r>
-      <w:r>
-        <w:t xml:space="preserve">When Power Makes Others Speechless: The Negative Impact of Leader Power on Team Performance. </w:t>
-      </w:r>
-      <w:r>
-        <w:rPr>
-          <w:i/>
-        </w:rPr>
-        <w:t>Academy of Management</w:t>
-      </w:r>
-      <w:r>
-        <w:t xml:space="preserve"> </w:t>
-      </w:r>
-      <w:r>
-        <w:rPr>
-          <w:i/>
-        </w:rPr>
-        <w:t xml:space="preserve">Journal </w:t>
-      </w:r>
-      <w:r>
-        <w:t xml:space="preserve">(forthcoming) </w:t>
-      </w:r>
+      <w:pPr>
+        <w:rPr>
+          <w:del w:id="95" w:author="Stoica Alexandru" w:date="2013-12-19T22:31:00Z"/>
+        </w:rPr>
+      </w:pPr>
+      <w:del w:id="96" w:author="Stoica Alexandru" w:date="2013-12-19T22:31:00Z">
+        <w:r>
+          <w:delText xml:space="preserve">Bakker, </w:delText>
+        </w:r>
+        <w:r>
+          <w:delText>B. &amp; Leiter, P.</w:delText>
+        </w:r>
+        <w:r>
+          <w:delText xml:space="preserve"> (</w:delText>
+        </w:r>
+        <w:r>
+          <w:delText xml:space="preserve">2010) </w:delText>
+        </w:r>
+        <w:r>
+          <w:delText>Work engagement: A handbook of</w:delText>
+        </w:r>
+        <w:r>
+          <w:delText xml:space="preserve"> essential theory and research.</w:delText>
+        </w:r>
+        <w:r>
+          <w:delText xml:space="preserve"> (pp. 102-117). New York, NY, US:</w:delText>
+        </w:r>
+        <w:r>
+          <w:delText xml:space="preserve"> Psychology Press</w:delText>
+        </w:r>
+      </w:del>
     </w:p>
     <w:p/>
     <w:p>
-      <w:r>
-        <w:t xml:space="preserve">Bakker, </w:t>
-      </w:r>
-      <w:r>
-        <w:t xml:space="preserve">B. &amp; </w:t>
-      </w:r>
-      <w:proofErr w:type="spellStart"/>
-      <w:r>
-        <w:t>Leiter</w:t>
-      </w:r>
-      <w:proofErr w:type="spellEnd"/>
-      <w:r>
-        <w:t>, P.</w:t>
-      </w:r>
-      <w:r>
-        <w:t xml:space="preserve"> (</w:t>
-      </w:r>
-      <w:r>
-        <w:t xml:space="preserve">2010) </w:t>
-      </w:r>
-      <w:r>
-        <w:t>Work engagement: A handbook of</w:t>
-      </w:r>
-      <w:r>
-        <w:t xml:space="preserve"> essential theory and research.</w:t>
-      </w:r>
-      <w:r>
-        <w:t xml:space="preserve"> (pp. 102-117). New York, NY, US:</w:t>
-      </w:r>
-      <w:r>
-        <w:t xml:space="preserve"> Psychology Press</w:t>
-      </w:r>
+      <w:del w:id="97" w:author="Stoica Alexandru" w:date="2013-12-23T23:43:00Z">
+        <w:r>
+          <w:delText xml:space="preserve">Imtiaz , S.&amp; Ahmad, S. (2009).Impact Of Stress On Employee Productivity, Performance And Turnover; An Important Managerial Issue. </w:delText>
+        </w:r>
+        <w:r>
+          <w:rPr>
+            <w:i/>
+          </w:rPr>
+          <w:delText>International Review of Business Research Papers</w:delText>
+        </w:r>
+        <w:r>
+          <w:delText xml:space="preserve">, </w:delText>
+        </w:r>
+        <w:r>
+          <w:rPr>
+            <w:rFonts w:hint="eastAsia"/>
+          </w:rPr>
+          <w:delText>Vol. 5No. 4 Pp. 468</w:delText>
+        </w:r>
+        <w:r>
+          <w:rPr>
+            <w:rFonts w:hint="eastAsia"/>
+          </w:rPr>
+          <w:delText>‐</w:delText>
+        </w:r>
+        <w:r>
+          <w:rPr>
+            <w:rFonts w:hint="eastAsia"/>
+          </w:rPr>
+          <w:delText>477</w:delText>
+        </w:r>
+      </w:del>
     </w:p>
     <w:p/>
     <w:p>
-      <w:proofErr w:type="spellStart"/>
-      <w:proofErr w:type="gramStart"/>
-      <w:r>
-        <w:t>Imtiaz</w:t>
-      </w:r>
-      <w:proofErr w:type="spellEnd"/>
-      <w:r>
-        <w:t xml:space="preserve"> ,</w:t>
-      </w:r>
-      <w:proofErr w:type="gramEnd"/>
-      <w:r>
-        <w:t xml:space="preserve"> S.&amp; Ahmad, S. (2009).Impact Of Stress On Employee Productivity, Performance And Turnover; An Important Managerial Issue. </w:t>
-      </w:r>
-      <w:r>
-        <w:rPr>
-          <w:i/>
-        </w:rPr>
-        <w:t>International Review of Business Research Papers</w:t>
-      </w:r>
-      <w:r>
-        <w:t xml:space="preserve">, </w:t>
-      </w:r>
-      <w:r>
-        <w:rPr>
-          <w:rFonts w:hint="eastAsia"/>
-        </w:rPr>
-        <w:t>Vol. 5No. 4 Pp. 468</w:t>
-      </w:r>
-      <w:r>
-        <w:rPr>
-          <w:rFonts w:hint="eastAsia"/>
-        </w:rPr>
-        <w:t>‐</w:t>
-      </w:r>
-      <w:r>
-        <w:rPr>
-          <w:rFonts w:hint="eastAsia"/>
-        </w:rPr>
-        <w:t>477</w:t>
-      </w:r>
+      <w:pPr>
+        <w:rPr>
+          <w:del w:id="98" w:author="Stoica Alexandru" w:date="2013-12-23T23:44:00Z"/>
+        </w:rPr>
+      </w:pPr>
+      <w:del w:id="99" w:author="Stoica Alexandru" w:date="2013-12-23T23:44:00Z">
+        <w:r>
+          <w:delText>Pierce, W.; Cameron,</w:delText>
+        </w:r>
+        <w:r>
+          <w:delText xml:space="preserve"> J.</w:delText>
+        </w:r>
+        <w:r>
+          <w:delText>; Banko</w:delText>
+        </w:r>
+        <w:r>
+          <w:delText>,</w:delText>
+        </w:r>
+        <w:r>
+          <w:delText xml:space="preserve"> M.; and So, </w:delText>
+        </w:r>
+        <w:r>
+          <w:delText xml:space="preserve">S. </w:delText>
+        </w:r>
+        <w:r>
+          <w:delText>(2003)</w:delText>
+        </w:r>
+        <w:r>
+          <w:delText>.</w:delText>
+        </w:r>
+        <w:r>
+          <w:delText xml:space="preserve"> Positive Effects of Rewards and Performance Standards on Intrinsic Motivation</w:delText>
+        </w:r>
+        <w:r>
+          <w:delText>.</w:delText>
+        </w:r>
+        <w:r>
+          <w:rPr>
+            <w:i/>
+          </w:rPr>
+          <w:delText>The Psychological Record</w:delText>
+        </w:r>
+        <w:r>
+          <w:delText>, Vol. 53: No.. 4, Article 4</w:delText>
+        </w:r>
+      </w:del>
     </w:p>
     <w:p/>
     <w:p>
-      <w:r>
-        <w:t>Pierce, W.; Cameron,</w:t>
-      </w:r>
-      <w:r>
-        <w:t xml:space="preserve"> J.</w:t>
-      </w:r>
-      <w:r>
-        <w:t xml:space="preserve">; </w:t>
-      </w:r>
-      <w:proofErr w:type="spellStart"/>
-      <w:r>
-        <w:t>Banko</w:t>
-      </w:r>
-      <w:proofErr w:type="spellEnd"/>
-      <w:r>
-        <w:t>,</w:t>
-      </w:r>
-      <w:r>
-        <w:t xml:space="preserve"> M.; and So, </w:t>
-      </w:r>
-      <w:r>
-        <w:t xml:space="preserve">S. </w:t>
-      </w:r>
-      <w:r>
-        <w:t>(2003)</w:t>
-      </w:r>
-      <w:r>
-        <w:t>.</w:t>
-      </w:r>
-      <w:r>
-        <w:t xml:space="preserve"> Positive Effects of Rewards and Performance Standards on Intrinsic </w:t>
-      </w:r>
-      <w:proofErr w:type="spellStart"/>
-      <w:r>
-        <w:t>Motivation</w:t>
-      </w:r>
-      <w:r>
-        <w:t>.</w:t>
-      </w:r>
-      <w:r>
-        <w:rPr>
-          <w:i/>
-        </w:rPr>
-        <w:t>The</w:t>
-      </w:r>
-      <w:proofErr w:type="spellEnd"/>
-      <w:r>
-        <w:rPr>
-          <w:i/>
-        </w:rPr>
-        <w:t xml:space="preserve"> Psychological Record</w:t>
-      </w:r>
-      <w:r>
-        <w:t>, Vol. 53: No</w:t>
-      </w:r>
-      <w:proofErr w:type="gramStart"/>
-      <w:r>
-        <w:t>..</w:t>
-      </w:r>
-      <w:proofErr w:type="gramEnd"/>
-      <w:r>
-        <w:t xml:space="preserve"> 4, Article 4</w:t>
-      </w:r>
+      <w:pPr>
+        <w:rPr>
+          <w:del w:id="100" w:author="Stoica Alexandru" w:date="2013-12-23T23:44:00Z"/>
+        </w:rPr>
+      </w:pPr>
+      <w:del w:id="101" w:author="Stoica Alexandru" w:date="2013-12-23T23:44:00Z">
+        <w:r>
+          <w:delText xml:space="preserve">Avey, J. B., Luthans, F., Smith, R. M., &amp; Palmer, N. F. (2010). </w:delText>
+        </w:r>
+        <w:r>
+          <w:delText>“</w:delText>
+        </w:r>
+        <w:r>
+          <w:delText>Impact of positive psychological capital on employee well-being</w:delText>
+        </w:r>
+        <w:r>
+          <w:delText xml:space="preserve"> over time”,</w:delText>
+        </w:r>
+        <w:r>
+          <w:delText xml:space="preserve"> </w:delText>
+        </w:r>
+        <w:r>
+          <w:rPr>
+            <w:i/>
+          </w:rPr>
+          <w:delText>Journal of occupational health psychology</w:delText>
+        </w:r>
+        <w:r>
+          <w:delText xml:space="preserve">, </w:delText>
+        </w:r>
+        <w:r>
+          <w:delText xml:space="preserve">Vol. </w:delText>
+        </w:r>
+        <w:r>
+          <w:delText>15</w:delText>
+        </w:r>
+        <w:r>
+          <w:delText>, Iss. 1</w:delText>
+        </w:r>
+      </w:del>
     </w:p>
     <w:p/>
     <w:p>
-      <w:proofErr w:type="spellStart"/>
-      <w:proofErr w:type="gramStart"/>
-      <w:r>
-        <w:t>Avey</w:t>
-      </w:r>
-      <w:proofErr w:type="spellEnd"/>
-      <w:r>
-        <w:t xml:space="preserve">, J. B., </w:t>
-      </w:r>
-      <w:proofErr w:type="spellStart"/>
-      <w:r>
-        <w:t>Luthans</w:t>
-      </w:r>
-      <w:proofErr w:type="spellEnd"/>
-      <w:r>
-        <w:t>, F., Smith, R. M., &amp; Palmer, N. F. (2010).</w:t>
-      </w:r>
-      <w:proofErr w:type="gramEnd"/>
-      <w:r>
-        <w:t xml:space="preserve"> </w:t>
-      </w:r>
-      <w:proofErr w:type="gramStart"/>
-      <w:r>
-        <w:t>“</w:t>
-      </w:r>
-      <w:r>
-        <w:t>Impact of positive psychological capital on employee well-being</w:t>
-      </w:r>
-      <w:r>
-        <w:t xml:space="preserve"> over time”,</w:t>
-      </w:r>
-      <w:r>
-        <w:t xml:space="preserve"> </w:t>
-      </w:r>
-      <w:r>
-        <w:rPr>
-          <w:i/>
-        </w:rPr>
-        <w:t>Journal of occupational health psychology</w:t>
-      </w:r>
-      <w:r>
-        <w:t xml:space="preserve">, </w:t>
-      </w:r>
-      <w:r>
-        <w:t xml:space="preserve">Vol. </w:t>
-      </w:r>
-      <w:r>
-        <w:t>15</w:t>
-      </w:r>
-      <w:r>
-        <w:t xml:space="preserve">, </w:t>
-      </w:r>
-      <w:proofErr w:type="spellStart"/>
-      <w:r>
-        <w:t>Iss</w:t>
-      </w:r>
-      <w:proofErr w:type="spellEnd"/>
-      <w:r>
-        <w:t>.</w:t>
-      </w:r>
-      <w:proofErr w:type="gramEnd"/>
-      <w:r>
-        <w:t xml:space="preserve"> 1</w:t>
-      </w:r>
-    </w:p>
-    <w:p/>
-    <w:p>
-      <w:pPr>
-        <w:rPr>
-          <w:ins w:id="44" w:author="ISLS" w:date="2013-11-13T21:47:00Z"/>
-        </w:rPr>
-      </w:pPr>
-      <w:r>
-        <w:t xml:space="preserve">Wright, T. A., &amp; </w:t>
-      </w:r>
-      <w:proofErr w:type="spellStart"/>
-      <w:r>
-        <w:t>Cropanzano</w:t>
-      </w:r>
-      <w:proofErr w:type="spellEnd"/>
-      <w:r>
-        <w:t>, R. (2000).</w:t>
-      </w:r>
-      <w:r>
-        <w:t xml:space="preserve"> </w:t>
-      </w:r>
-      <w:proofErr w:type="gramStart"/>
-      <w:r>
-        <w:t>Psychological well-being and job satisfaction as predictors of job performance</w:t>
-      </w:r>
-      <w:r>
-        <w:t>.</w:t>
-      </w:r>
-      <w:proofErr w:type="gramEnd"/>
-      <w:r>
-        <w:t xml:space="preserve"> </w:t>
-      </w:r>
-      <w:r>
-        <w:t xml:space="preserve"> </w:t>
-      </w:r>
-      <w:r>
-        <w:rPr>
-          <w:i/>
-        </w:rPr>
-        <w:t xml:space="preserve">Journal of Occupational Health </w:t>
-      </w:r>
-      <w:r>
-        <w:t xml:space="preserve">Psychology, </w:t>
-      </w:r>
-      <w:r>
-        <w:t xml:space="preserve">Vol. </w:t>
-      </w:r>
-      <w:r>
-        <w:t>5</w:t>
-      </w:r>
-      <w:r>
-        <w:t xml:space="preserve"> No.1</w:t>
-      </w:r>
-    </w:p>
-    <w:p>
-      <w:ins w:id="45" w:author="ISLS" w:date="2013-11-13T21:47:00Z">
+      <w:pPr>
+        <w:rPr>
+          <w:ins w:id="102" w:author="ISLS" w:date="2013-11-13T21:47:00Z"/>
+          <w:del w:id="103" w:author="Stoica Alexandru" w:date="2013-12-24T00:02:00Z"/>
+        </w:rPr>
+      </w:pPr>
+      <w:del w:id="104" w:author="Stoica Alexandru" w:date="2013-12-24T00:02:00Z">
+        <w:r>
+          <w:delText>Wright, T. A., &amp; Cropanzano, R. (2000). Psychological well-being and job satisfaction as predictors of job performance</w:delText>
+        </w:r>
+        <w:r>
+          <w:delText xml:space="preserve">. </w:delText>
+        </w:r>
+        <w:r>
+          <w:delText xml:space="preserve"> </w:delText>
+        </w:r>
+        <w:r>
+          <w:rPr>
+            <w:i/>
+          </w:rPr>
+          <w:delText xml:space="preserve">Journal of Occupational Health </w:delText>
+        </w:r>
+        <w:r>
+          <w:delText xml:space="preserve">Psychology, </w:delText>
+        </w:r>
+        <w:r>
+          <w:delText xml:space="preserve">Vol. </w:delText>
+        </w:r>
+        <w:r>
+          <w:delText>5</w:delText>
+        </w:r>
+        <w:r>
+          <w:delText xml:space="preserve"> No.1</w:delText>
+        </w:r>
+      </w:del>
+    </w:p>
+    <w:p>
+      <w:ins w:id="105" w:author="ISLS" w:date="2013-11-13T21:47:00Z">
         <w:r>
           <w:t xml:space="preserve">These should all be in alphabetical order so </w:t>
         </w:r>
@@ -1658,13 +1415,13 @@
         <w:contextualSpacing/>
         <w:jc w:val="both"/>
         <w:rPr>
-          <w:ins w:id="46" w:author="ISLS" w:date="2013-11-13T22:08:00Z"/>
+          <w:ins w:id="106" w:author="ISLS" w:date="2013-11-13T22:08:00Z"/>
           <w:rFonts w:ascii="Arial Narrow" w:eastAsia="Calibri" w:hAnsi="Arial Narrow" w:cs="Arial"/>
           <w:lang w:val="en-GB"/>
         </w:rPr>
       </w:pPr>
       <w:proofErr w:type="spellStart"/>
-      <w:ins w:id="47" w:author="ISLS" w:date="2013-11-13T22:08:00Z">
+      <w:ins w:id="107" w:author="ISLS" w:date="2013-11-13T22:08:00Z">
         <w:r>
           <w:rPr>
             <w:rFonts w:ascii="Arial Narrow" w:eastAsia="SimSun" w:hAnsi="Arial Narrow" w:cs="Arial"/>
@@ -1750,7 +1507,7 @@
     <w:p>
       <w:pPr>
         <w:rPr>
-          <w:ins w:id="48" w:author="ISLS" w:date="2013-11-13T22:09:00Z"/>
+          <w:ins w:id="108" w:author="ISLS" w:date="2013-11-13T22:09:00Z"/>
           <w:rFonts w:ascii="Arial Narrow" w:eastAsia="Calibri" w:hAnsi="Arial Narrow" w:cs="Calibri"/>
           <w:lang w:val="en-GB"/>
         </w:rPr>
@@ -1759,12 +1516,12 @@
     <w:p>
       <w:pPr>
         <w:rPr>
-          <w:ins w:id="49" w:author="ISLS" w:date="2013-11-13T22:09:00Z"/>
+          <w:ins w:id="109" w:author="ISLS" w:date="2013-11-13T22:09:00Z"/>
           <w:rFonts w:ascii="Arial Narrow" w:eastAsia="Calibri" w:hAnsi="Arial Narrow" w:cs="Calibri"/>
           <w:lang w:val="en-GB"/>
         </w:rPr>
       </w:pPr>
-      <w:ins w:id="50" w:author="ISLS" w:date="2013-11-13T22:09:00Z">
+      <w:ins w:id="110" w:author="ISLS" w:date="2013-11-13T22:09:00Z">
         <w:r>
           <w:rPr>
             <w:rFonts w:ascii="Arial Narrow" w:eastAsia="Calibri" w:hAnsi="Arial Narrow" w:cs="Calibri"/>
@@ -1802,11 +1559,11 @@
     <w:p>
       <w:pPr>
         <w:rPr>
-          <w:ins w:id="51" w:author="ISLS" w:date="2013-11-13T22:10:00Z"/>
+          <w:ins w:id="111" w:author="ISLS" w:date="2013-11-13T22:10:00Z"/>
           <w:rFonts w:ascii="Arial Narrow" w:eastAsia="MS Mincho" w:hAnsi="Arial Narrow" w:cs="Times New Roman"/>
         </w:rPr>
       </w:pPr>
-      <w:ins w:id="52" w:author="ISLS" w:date="2013-11-13T22:09:00Z">
+      <w:ins w:id="112" w:author="ISLS" w:date="2013-11-13T22:09:00Z">
         <w:r>
           <w:rPr>
             <w:rFonts w:ascii="Arial Narrow" w:eastAsia="MS Mincho" w:hAnsi="Arial Narrow" w:cs="Times New Roman"/>
@@ -1867,7 +1624,7 @@
     <w:p>
       <w:pPr>
         <w:rPr>
-          <w:ins w:id="53" w:author="ISLS" w:date="2013-11-13T22:09:00Z"/>
+          <w:ins w:id="113" w:author="ISLS" w:date="2013-11-13T22:09:00Z"/>
           <w:rFonts w:ascii="Arial Narrow" w:eastAsia="MS Mincho" w:hAnsi="Arial Narrow" w:cs="Times New Roman"/>
         </w:rPr>
       </w:pPr>
@@ -1875,12 +1632,12 @@
     <w:p>
       <w:pPr>
         <w:rPr>
-          <w:ins w:id="54" w:author="ISLS" w:date="2013-11-13T22:10:00Z"/>
+          <w:ins w:id="114" w:author="ISLS" w:date="2013-11-13T22:10:00Z"/>
           <w:rFonts w:ascii="Arial Narrow" w:eastAsia="MS Mincho" w:hAnsi="Arial Narrow" w:cs="Times New Roman"/>
         </w:rPr>
       </w:pPr>
       <w:proofErr w:type="spellStart"/>
-      <w:ins w:id="55" w:author="ISLS" w:date="2013-11-13T22:10:00Z">
+      <w:ins w:id="115" w:author="ISLS" w:date="2013-11-13T22:10:00Z">
         <w:r>
           <w:rPr>
             <w:rFonts w:ascii="Arial Narrow" w:eastAsia="MS Mincho" w:hAnsi="Arial Narrow" w:cs="Times New Roman"/>
@@ -2005,7 +1762,7 @@
     <w:p>
       <w:pPr>
         <w:rPr>
-          <w:ins w:id="56" w:author="ISLS" w:date="2013-11-13T22:10:00Z"/>
+          <w:ins w:id="116" w:author="ISLS" w:date="2013-11-13T22:10:00Z"/>
           <w:rFonts w:ascii="Arial Narrow" w:eastAsia="MS Mincho" w:hAnsi="Arial Narrow" w:cs="Times New Roman"/>
         </w:rPr>
       </w:pPr>
@@ -2015,13 +1772,13 @@
         <w:spacing w:after="200" w:line="360" w:lineRule="auto"/>
         <w:jc w:val="both"/>
         <w:rPr>
-          <w:ins w:id="57" w:author="ISLS" w:date="2013-11-13T22:10:00Z"/>
+          <w:ins w:id="117" w:author="ISLS" w:date="2013-11-13T22:10:00Z"/>
           <w:rFonts w:ascii="Arial Narrow" w:eastAsia="SimSun" w:hAnsi="Arial Narrow" w:cs="Arial"/>
           <w:lang w:val="en-GB" w:eastAsia="zh-CN"/>
         </w:rPr>
       </w:pPr>
       <w:proofErr w:type="spellStart"/>
-      <w:ins w:id="58" w:author="ISLS" w:date="2013-11-13T22:10:00Z">
+      <w:ins w:id="118" w:author="ISLS" w:date="2013-11-13T22:10:00Z">
         <w:r>
           <w:rPr>
             <w:rFonts w:ascii="Arial Narrow" w:eastAsia="SimSun" w:hAnsi="Arial Narrow" w:cs="Arial"/>
@@ -2074,58 +1831,13 @@
     <w:p>
       <w:pPr>
         <w:rPr>
-          <w:ins w:id="59" w:author="Stoica Alexandru" w:date="2013-12-19T18:47:00Z"/>
-        </w:rPr>
-      </w:pPr>
-    </w:p>
-    <w:p>
-      <w:pPr>
-        <w:rPr>
-          <w:ins w:id="60" w:author="Stoica Alexandru" w:date="2013-12-19T18:47:00Z"/>
-          <w:rFonts w:ascii="Times" w:eastAsia="Times New Roman" w:hAnsi="Times" w:cs="Times New Roman"/>
-          <w:sz w:val="20"/>
-          <w:szCs w:val="20"/>
-        </w:rPr>
-      </w:pPr>
-      <w:ins w:id="61" w:author="Stoica Alexandru" w:date="2013-12-19T18:47:00Z">
-        <w:r>
-          <w:rPr>
-            <w:rFonts w:ascii="Arial" w:eastAsia="Times New Roman" w:hAnsi="Arial" w:cs="Arial"/>
-            <w:color w:val="222222"/>
-            <w:sz w:val="20"/>
-            <w:szCs w:val="20"/>
-            <w:shd w:val="clear" w:color="auto" w:fill="FFFFFF"/>
-          </w:rPr>
-          <w:t>Judge, Timothy A., et al. "The job satisfaction–job performance relationship: A qualitative and quantitative review." </w:t>
-        </w:r>
-        <w:r>
-          <w:rPr>
-            <w:rFonts w:ascii="Arial" w:eastAsia="Times New Roman" w:hAnsi="Arial" w:cs="Arial"/>
-            <w:i/>
-            <w:iCs/>
-            <w:color w:val="222222"/>
-            <w:sz w:val="20"/>
-            <w:szCs w:val="20"/>
-            <w:shd w:val="clear" w:color="auto" w:fill="FFFFFF"/>
-          </w:rPr>
-          <w:t>Psychological bulletin</w:t>
-        </w:r>
-        <w:r>
-          <w:rPr>
-            <w:rFonts w:ascii="Arial" w:eastAsia="Times New Roman" w:hAnsi="Arial" w:cs="Arial"/>
-            <w:color w:val="222222"/>
-            <w:sz w:val="20"/>
-            <w:szCs w:val="20"/>
-            <w:shd w:val="clear" w:color="auto" w:fill="FFFFFF"/>
-          </w:rPr>
-          <w:t> 127.3 (2001): 376.</w:t>
-        </w:r>
-      </w:ins>
-    </w:p>
-    <w:p>
-      <w:bookmarkStart w:id="62" w:name="_GoBack"/>
-      <w:bookmarkEnd w:id="62"/>
-    </w:p>
+          <w:ins w:id="119" w:author="Stoica Alexandru" w:date="2013-12-19T18:47:00Z"/>
+        </w:rPr>
+      </w:pPr>
+      <w:bookmarkStart w:id="120" w:name="_GoBack"/>
+      <w:bookmarkEnd w:id="120"/>
+    </w:p>
+    <w:p/>
     <w:sectPr>
       <w:pgSz w:w="12240" w:h="15840"/>
       <w:pgMar w:top="1440" w:right="1800" w:bottom="1440" w:left="1800" w:header="720" w:footer="720" w:gutter="0"/>

</xml_diff>